<commit_message>
Version 1.0.1 - Update Readme.docx
</commit_message>
<xml_diff>
--- a/docs/Readme.docx
+++ b/docs/Readme.docx
@@ -71,7 +71,7 @@
           <w:sz w:val="16"/>
           <w:szCs w:val="16"/>
         </w:rPr>
-        <w:t>4</w:t>
+        <w:t>5</w:t>
       </w:r>
     </w:p>
     <w:p>
@@ -5637,6 +5637,84 @@
         <w:bidi w:val="0"/>
         <w:rPr>
           <w:rFonts w:ascii="Courier New" w:hAnsi="Courier New" w:cs="Courier New"/>
+          <w:b/>
+          <w:bCs/>
+          <w:sz w:val="24"/>
+          <w:szCs w:val="24"/>
+        </w:rPr>
+      </w:pPr>
+      <w:r>
+        <w:rPr>
+          <w:rFonts w:ascii="Courier New" w:hAnsi="Courier New" w:cs="Courier New"/>
+          <w:b/>
+          <w:bCs/>
+          <w:sz w:val="24"/>
+          <w:szCs w:val="24"/>
+        </w:rPr>
+        <w:t>Traditional:</w:t>
+      </w:r>
+    </w:p>
+    <w:p>
+      <w:pPr>
+        <w:bidi w:val="0"/>
+        <w:rPr>
+          <w:rFonts w:ascii="Courier New" w:hAnsi="Courier New" w:cs="Courier New"/>
+          <w:sz w:val="16"/>
+          <w:szCs w:val="16"/>
+        </w:rPr>
+      </w:pPr>
+      <w:r>
+        <w:rPr>
+          <w:rFonts w:ascii="Courier New" w:hAnsi="Courier New" w:cs="Courier New"/>
+          <w:sz w:val="16"/>
+          <w:szCs w:val="16"/>
+        </w:rPr>
+        <w:t xml:space="preserve">[[Models]] </w:t>
+      </w:r>
+      <w:r>
+        <w:rPr>
+          <w:rFonts w:ascii="Courier New" w:hAnsi="Courier New" w:cs="Courier New"/>
+          <w:sz w:val="16"/>
+          <w:szCs w:val="16"/>
+        </w:rPr>
+        <w:sym w:font="Wingdings" w:char="F0E0"/>
+      </w:r>
+      <w:r>
+        <w:rPr>
+          <w:rFonts w:ascii="Courier New" w:hAnsi="Courier New" w:cs="Courier New"/>
+          <w:sz w:val="16"/>
+          <w:szCs w:val="16"/>
+        </w:rPr>
+        <w:t xml:space="preserve"> [[Domain]]</w:t>
+      </w:r>
+    </w:p>
+    <w:p>
+      <w:pPr>
+        <w:bidi w:val="0"/>
+        <w:rPr>
+          <w:rFonts w:ascii="Courier New" w:hAnsi="Courier New" w:cs="Courier New"/>
+          <w:b/>
+          <w:bCs/>
+          <w:sz w:val="24"/>
+          <w:szCs w:val="24"/>
+        </w:rPr>
+      </w:pPr>
+      <w:r>
+        <w:rPr>
+          <w:rFonts w:ascii="Courier New" w:hAnsi="Courier New" w:cs="Courier New"/>
+          <w:b/>
+          <w:bCs/>
+          <w:sz w:val="24"/>
+          <w:szCs w:val="24"/>
+        </w:rPr>
+        <w:t>Sample (1)</w:t>
+      </w:r>
+    </w:p>
+    <w:p>
+      <w:pPr>
+        <w:bidi w:val="0"/>
+        <w:rPr>
+          <w:rFonts w:ascii="Courier New" w:hAnsi="Courier New" w:cs="Courier New"/>
           <w:sz w:val="16"/>
           <w:szCs w:val="16"/>
         </w:rPr>
@@ -5666,7 +5744,793 @@
           <w:szCs w:val="16"/>
         </w:rPr>
         <w:tab/>
-        <w:t>Create Folder: [Seed</w:t>
+        <w:t>User.cs</w:t>
+      </w:r>
+    </w:p>
+    <w:p>
+      <w:pPr>
+        <w:bidi w:val="0"/>
+        <w:rPr>
+          <w:rFonts w:ascii="Courier New" w:hAnsi="Courier New" w:cs="Courier New"/>
+          <w:sz w:val="16"/>
+          <w:szCs w:val="16"/>
+        </w:rPr>
+      </w:pPr>
+      <w:r>
+        <w:rPr>
+          <w:rFonts w:ascii="Courier New" w:hAnsi="Courier New" w:cs="Courier New"/>
+          <w:sz w:val="16"/>
+          <w:szCs w:val="16"/>
+        </w:rPr>
+        <w:tab/>
+        <w:t>Post.cs</w:t>
+      </w:r>
+    </w:p>
+    <w:p>
+      <w:pPr>
+        <w:bidi w:val="0"/>
+        <w:rPr>
+          <w:rFonts w:ascii="Courier New" w:hAnsi="Courier New" w:cs="Courier New"/>
+          <w:b/>
+          <w:bCs/>
+          <w:sz w:val="24"/>
+          <w:szCs w:val="24"/>
+        </w:rPr>
+      </w:pPr>
+      <w:r>
+        <w:rPr>
+          <w:rFonts w:ascii="Courier New" w:hAnsi="Courier New" w:cs="Courier New"/>
+          <w:b/>
+          <w:bCs/>
+          <w:sz w:val="24"/>
+          <w:szCs w:val="24"/>
+        </w:rPr>
+        <w:t>Sample (</w:t>
+      </w:r>
+      <w:r>
+        <w:rPr>
+          <w:rFonts w:ascii="Courier New" w:hAnsi="Courier New" w:cs="Courier New"/>
+          <w:b/>
+          <w:bCs/>
+          <w:sz w:val="24"/>
+          <w:szCs w:val="24"/>
+        </w:rPr>
+        <w:t>2</w:t>
+      </w:r>
+      <w:r>
+        <w:rPr>
+          <w:rFonts w:ascii="Courier New" w:hAnsi="Courier New" w:cs="Courier New"/>
+          <w:b/>
+          <w:bCs/>
+          <w:sz w:val="24"/>
+          <w:szCs w:val="24"/>
+        </w:rPr>
+        <w:t>)</w:t>
+      </w:r>
+    </w:p>
+    <w:p>
+      <w:pPr>
+        <w:bidi w:val="0"/>
+        <w:rPr>
+          <w:rFonts w:ascii="Courier New" w:hAnsi="Courier New" w:cs="Courier New"/>
+          <w:sz w:val="16"/>
+          <w:szCs w:val="16"/>
+        </w:rPr>
+      </w:pPr>
+      <w:r>
+        <w:rPr>
+          <w:rFonts w:ascii="Courier New" w:hAnsi="Courier New" w:cs="Courier New"/>
+          <w:sz w:val="16"/>
+          <w:szCs w:val="16"/>
+        </w:rPr>
+        <w:t>[[Domain]]</w:t>
+      </w:r>
+    </w:p>
+    <w:p>
+      <w:pPr>
+        <w:bidi w:val="0"/>
+        <w:rPr>
+          <w:rFonts w:ascii="Courier New" w:hAnsi="Courier New" w:cs="Courier New"/>
+          <w:sz w:val="16"/>
+          <w:szCs w:val="16"/>
+        </w:rPr>
+      </w:pPr>
+      <w:r>
+        <w:rPr>
+          <w:rFonts w:ascii="Courier New" w:hAnsi="Courier New" w:cs="Courier New"/>
+          <w:sz w:val="16"/>
+          <w:szCs w:val="16"/>
+        </w:rPr>
+        <w:tab/>
+        <w:t>[Identity]</w:t>
+      </w:r>
+    </w:p>
+    <w:p>
+      <w:pPr>
+        <w:bidi w:val="0"/>
+        <w:rPr>
+          <w:rFonts w:ascii="Courier New" w:hAnsi="Courier New" w:cs="Courier New"/>
+          <w:sz w:val="16"/>
+          <w:szCs w:val="16"/>
+        </w:rPr>
+      </w:pPr>
+      <w:r>
+        <w:rPr>
+          <w:rFonts w:ascii="Courier New" w:hAnsi="Courier New" w:cs="Courier New"/>
+          <w:sz w:val="16"/>
+          <w:szCs w:val="16"/>
+        </w:rPr>
+        <w:tab/>
+      </w:r>
+      <w:r>
+        <w:rPr>
+          <w:rFonts w:ascii="Courier New" w:hAnsi="Courier New" w:cs="Courier New"/>
+          <w:sz w:val="16"/>
+          <w:szCs w:val="16"/>
+        </w:rPr>
+        <w:tab/>
+        <w:t>User.cs</w:t>
+      </w:r>
+    </w:p>
+    <w:p>
+      <w:pPr>
+        <w:bidi w:val="0"/>
+        <w:rPr>
+          <w:rFonts w:ascii="Courier New" w:hAnsi="Courier New" w:cs="Courier New"/>
+          <w:sz w:val="16"/>
+          <w:szCs w:val="16"/>
+        </w:rPr>
+      </w:pPr>
+      <w:r>
+        <w:rPr>
+          <w:rFonts w:ascii="Courier New" w:hAnsi="Courier New" w:cs="Courier New"/>
+          <w:sz w:val="16"/>
+          <w:szCs w:val="16"/>
+        </w:rPr>
+        <w:tab/>
+        <w:t>[[Cms]]</w:t>
+      </w:r>
+    </w:p>
+    <w:p>
+      <w:pPr>
+        <w:bidi w:val="0"/>
+        <w:rPr>
+          <w:rFonts w:ascii="Courier New" w:hAnsi="Courier New" w:cs="Courier New"/>
+          <w:sz w:val="16"/>
+          <w:szCs w:val="16"/>
+        </w:rPr>
+      </w:pPr>
+      <w:r>
+        <w:rPr>
+          <w:rFonts w:ascii="Courier New" w:hAnsi="Courier New" w:cs="Courier New"/>
+          <w:sz w:val="16"/>
+          <w:szCs w:val="16"/>
+        </w:rPr>
+        <w:tab/>
+      </w:r>
+      <w:r>
+        <w:rPr>
+          <w:rFonts w:ascii="Courier New" w:hAnsi="Courier New" w:cs="Courier New"/>
+          <w:sz w:val="16"/>
+          <w:szCs w:val="16"/>
+        </w:rPr>
+        <w:tab/>
+        <w:t>Post.cs</w:t>
+      </w:r>
+    </w:p>
+    <w:p>
+      <w:pPr>
+        <w:bidi w:val="0"/>
+        <w:rPr>
+          <w:rFonts w:ascii="Courier New" w:hAnsi="Courier New" w:cs="Courier New"/>
+          <w:b/>
+          <w:bCs/>
+          <w:sz w:val="24"/>
+          <w:szCs w:val="24"/>
+        </w:rPr>
+      </w:pPr>
+      <w:r>
+        <w:rPr>
+          <w:rFonts w:ascii="Courier New" w:hAnsi="Courier New" w:cs="Courier New"/>
+          <w:b/>
+          <w:bCs/>
+          <w:sz w:val="24"/>
+          <w:szCs w:val="24"/>
+        </w:rPr>
+        <w:t>Sample (</w:t>
+      </w:r>
+      <w:r>
+        <w:rPr>
+          <w:rFonts w:ascii="Courier New" w:hAnsi="Courier New" w:cs="Courier New"/>
+          <w:b/>
+          <w:bCs/>
+          <w:sz w:val="24"/>
+          <w:szCs w:val="24"/>
+        </w:rPr>
+        <w:t>3</w:t>
+      </w:r>
+      <w:r>
+        <w:rPr>
+          <w:rFonts w:ascii="Courier New" w:hAnsi="Courier New" w:cs="Courier New"/>
+          <w:b/>
+          <w:bCs/>
+          <w:sz w:val="24"/>
+          <w:szCs w:val="24"/>
+        </w:rPr>
+        <w:t>)</w:t>
+      </w:r>
+    </w:p>
+    <w:p>
+      <w:pPr>
+        <w:bidi w:val="0"/>
+        <w:rPr>
+          <w:rFonts w:ascii="Courier New" w:hAnsi="Courier New" w:cs="Courier New"/>
+          <w:sz w:val="16"/>
+          <w:szCs w:val="16"/>
+        </w:rPr>
+      </w:pPr>
+      <w:r>
+        <w:rPr>
+          <w:rFonts w:ascii="Courier New" w:hAnsi="Courier New" w:cs="Courier New"/>
+          <w:sz w:val="16"/>
+          <w:szCs w:val="16"/>
+        </w:rPr>
+        <w:t>[[Domain]]</w:t>
+      </w:r>
+    </w:p>
+    <w:p>
+      <w:pPr>
+        <w:bidi w:val="0"/>
+        <w:rPr>
+          <w:rFonts w:ascii="Courier New" w:hAnsi="Courier New" w:cs="Courier New"/>
+          <w:sz w:val="16"/>
+          <w:szCs w:val="16"/>
+        </w:rPr>
+      </w:pPr>
+      <w:r>
+        <w:rPr>
+          <w:rFonts w:ascii="Courier New" w:hAnsi="Courier New" w:cs="Courier New"/>
+          <w:sz w:val="16"/>
+          <w:szCs w:val="16"/>
+        </w:rPr>
+        <w:tab/>
+        <w:t>[Identity]</w:t>
+      </w:r>
+    </w:p>
+    <w:p>
+      <w:pPr>
+        <w:bidi w:val="0"/>
+        <w:rPr>
+          <w:rFonts w:ascii="Courier New" w:hAnsi="Courier New" w:cs="Courier New"/>
+          <w:sz w:val="16"/>
+          <w:szCs w:val="16"/>
+        </w:rPr>
+      </w:pPr>
+      <w:r>
+        <w:rPr>
+          <w:rFonts w:ascii="Courier New" w:hAnsi="Courier New" w:cs="Courier New"/>
+          <w:sz w:val="16"/>
+          <w:szCs w:val="16"/>
+        </w:rPr>
+        <w:tab/>
+      </w:r>
+      <w:r>
+        <w:rPr>
+          <w:rFonts w:ascii="Courier New" w:hAnsi="Courier New" w:cs="Courier New"/>
+          <w:sz w:val="16"/>
+          <w:szCs w:val="16"/>
+        </w:rPr>
+        <w:tab/>
+      </w:r>
+      <w:r>
+        <w:rPr>
+          <w:rFonts w:ascii="Courier New" w:hAnsi="Courier New" w:cs="Courier New"/>
+          <w:sz w:val="16"/>
+          <w:szCs w:val="16"/>
+        </w:rPr>
+        <w:t>[</w:t>
+      </w:r>
+      <w:r>
+        <w:rPr>
+          <w:rFonts w:ascii="Courier New" w:hAnsi="Courier New" w:cs="Courier New"/>
+          <w:sz w:val="16"/>
+          <w:szCs w:val="16"/>
+        </w:rPr>
+        <w:t>User</w:t>
+      </w:r>
+      <w:r>
+        <w:rPr>
+          <w:rFonts w:ascii="Courier New" w:hAnsi="Courier New" w:cs="Courier New"/>
+          <w:sz w:val="16"/>
+          <w:szCs w:val="16"/>
+        </w:rPr>
+        <w:t>s]</w:t>
+      </w:r>
+    </w:p>
+    <w:p>
+      <w:pPr>
+        <w:bidi w:val="0"/>
+        <w:rPr>
+          <w:rFonts w:ascii="Courier New" w:hAnsi="Courier New" w:cs="Courier New"/>
+          <w:sz w:val="16"/>
+          <w:szCs w:val="16"/>
+        </w:rPr>
+      </w:pPr>
+      <w:r>
+        <w:rPr>
+          <w:rFonts w:ascii="Courier New" w:hAnsi="Courier New" w:cs="Courier New"/>
+          <w:sz w:val="16"/>
+          <w:szCs w:val="16"/>
+        </w:rPr>
+        <w:tab/>
+      </w:r>
+      <w:r>
+        <w:rPr>
+          <w:rFonts w:ascii="Courier New" w:hAnsi="Courier New" w:cs="Courier New"/>
+          <w:sz w:val="16"/>
+          <w:szCs w:val="16"/>
+        </w:rPr>
+        <w:tab/>
+      </w:r>
+      <w:r>
+        <w:rPr>
+          <w:rFonts w:ascii="Courier New" w:hAnsi="Courier New" w:cs="Courier New"/>
+          <w:sz w:val="16"/>
+          <w:szCs w:val="16"/>
+        </w:rPr>
+        <w:tab/>
+        <w:t>User.cs</w:t>
+      </w:r>
+    </w:p>
+    <w:p>
+      <w:pPr>
+        <w:bidi w:val="0"/>
+        <w:rPr>
+          <w:rFonts w:ascii="Courier New" w:hAnsi="Courier New" w:cs="Courier New"/>
+          <w:sz w:val="16"/>
+          <w:szCs w:val="16"/>
+        </w:rPr>
+      </w:pPr>
+      <w:r>
+        <w:rPr>
+          <w:rFonts w:ascii="Courier New" w:hAnsi="Courier New" w:cs="Courier New"/>
+          <w:sz w:val="16"/>
+          <w:szCs w:val="16"/>
+        </w:rPr>
+        <w:tab/>
+        <w:t>[[Cms]]</w:t>
+      </w:r>
+    </w:p>
+    <w:p>
+      <w:pPr>
+        <w:bidi w:val="0"/>
+        <w:rPr>
+          <w:rFonts w:ascii="Courier New" w:hAnsi="Courier New" w:cs="Courier New"/>
+          <w:sz w:val="16"/>
+          <w:szCs w:val="16"/>
+        </w:rPr>
+      </w:pPr>
+      <w:r>
+        <w:rPr>
+          <w:rFonts w:ascii="Courier New" w:hAnsi="Courier New" w:cs="Courier New"/>
+          <w:sz w:val="16"/>
+          <w:szCs w:val="16"/>
+        </w:rPr>
+        <w:tab/>
+      </w:r>
+      <w:r>
+        <w:rPr>
+          <w:rFonts w:ascii="Courier New" w:hAnsi="Courier New" w:cs="Courier New"/>
+          <w:sz w:val="16"/>
+          <w:szCs w:val="16"/>
+        </w:rPr>
+        <w:tab/>
+      </w:r>
+      <w:r>
+        <w:rPr>
+          <w:rFonts w:ascii="Courier New" w:hAnsi="Courier New" w:cs="Courier New"/>
+          <w:sz w:val="16"/>
+          <w:szCs w:val="16"/>
+        </w:rPr>
+        <w:t>[</w:t>
+      </w:r>
+      <w:r>
+        <w:rPr>
+          <w:rFonts w:ascii="Courier New" w:hAnsi="Courier New" w:cs="Courier New"/>
+          <w:sz w:val="16"/>
+          <w:szCs w:val="16"/>
+        </w:rPr>
+        <w:t>Post</w:t>
+      </w:r>
+      <w:r>
+        <w:rPr>
+          <w:rFonts w:ascii="Courier New" w:hAnsi="Courier New" w:cs="Courier New"/>
+          <w:sz w:val="16"/>
+          <w:szCs w:val="16"/>
+        </w:rPr>
+        <w:t>s]</w:t>
+      </w:r>
+    </w:p>
+    <w:p>
+      <w:pPr>
+        <w:bidi w:val="0"/>
+        <w:rPr>
+          <w:rFonts w:ascii="Courier New" w:hAnsi="Courier New" w:cs="Courier New"/>
+          <w:sz w:val="16"/>
+          <w:szCs w:val="16"/>
+        </w:rPr>
+      </w:pPr>
+      <w:r>
+        <w:rPr>
+          <w:rFonts w:ascii="Courier New" w:hAnsi="Courier New" w:cs="Courier New"/>
+          <w:sz w:val="16"/>
+          <w:szCs w:val="16"/>
+        </w:rPr>
+        <w:tab/>
+      </w:r>
+      <w:r>
+        <w:rPr>
+          <w:rFonts w:ascii="Courier New" w:hAnsi="Courier New" w:cs="Courier New"/>
+          <w:sz w:val="16"/>
+          <w:szCs w:val="16"/>
+        </w:rPr>
+        <w:tab/>
+      </w:r>
+      <w:r>
+        <w:rPr>
+          <w:rFonts w:ascii="Courier New" w:hAnsi="Courier New" w:cs="Courier New"/>
+          <w:sz w:val="16"/>
+          <w:szCs w:val="16"/>
+        </w:rPr>
+        <w:tab/>
+        <w:t>Post.cs</w:t>
+      </w:r>
+    </w:p>
+    <w:p>
+      <w:pPr>
+        <w:bidi w:val="0"/>
+        <w:rPr>
+          <w:rFonts w:ascii="Courier New" w:hAnsi="Courier New" w:cs="Courier New"/>
+          <w:b/>
+          <w:bCs/>
+          <w:sz w:val="24"/>
+          <w:szCs w:val="24"/>
+        </w:rPr>
+      </w:pPr>
+      <w:r>
+        <w:rPr>
+          <w:rFonts w:ascii="Courier New" w:hAnsi="Courier New" w:cs="Courier New"/>
+          <w:b/>
+          <w:bCs/>
+          <w:sz w:val="24"/>
+          <w:szCs w:val="24"/>
+        </w:rPr>
+        <w:t>Sample (</w:t>
+      </w:r>
+      <w:r>
+        <w:rPr>
+          <w:rFonts w:ascii="Courier New" w:hAnsi="Courier New" w:cs="Courier New"/>
+          <w:b/>
+          <w:bCs/>
+          <w:sz w:val="24"/>
+          <w:szCs w:val="24"/>
+        </w:rPr>
+        <w:t>4</w:t>
+      </w:r>
+      <w:r>
+        <w:rPr>
+          <w:rFonts w:ascii="Courier New" w:hAnsi="Courier New" w:cs="Courier New"/>
+          <w:b/>
+          <w:bCs/>
+          <w:sz w:val="24"/>
+          <w:szCs w:val="24"/>
+        </w:rPr>
+        <w:t>)</w:t>
+      </w:r>
+    </w:p>
+    <w:p>
+      <w:pPr>
+        <w:bidi w:val="0"/>
+        <w:rPr>
+          <w:rFonts w:ascii="Courier New" w:hAnsi="Courier New" w:cs="Courier New"/>
+          <w:sz w:val="16"/>
+          <w:szCs w:val="16"/>
+        </w:rPr>
+      </w:pPr>
+      <w:r>
+        <w:rPr>
+          <w:rFonts w:ascii="Courier New" w:hAnsi="Courier New" w:cs="Courier New"/>
+          <w:sz w:val="16"/>
+          <w:szCs w:val="16"/>
+        </w:rPr>
+        <w:t>[[Domain]]</w:t>
+      </w:r>
+    </w:p>
+    <w:p>
+      <w:pPr>
+        <w:bidi w:val="0"/>
+        <w:rPr>
+          <w:rFonts w:ascii="Courier New" w:hAnsi="Courier New" w:cs="Courier New"/>
+          <w:sz w:val="16"/>
+          <w:szCs w:val="16"/>
+        </w:rPr>
+      </w:pPr>
+      <w:r>
+        <w:rPr>
+          <w:rFonts w:ascii="Courier New" w:hAnsi="Courier New" w:cs="Courier New"/>
+          <w:sz w:val="16"/>
+          <w:szCs w:val="16"/>
+        </w:rPr>
+        <w:tab/>
+      </w:r>
+      <w:r>
+        <w:rPr>
+          <w:rFonts w:ascii="Courier New" w:hAnsi="Courier New" w:cs="Courier New"/>
+          <w:sz w:val="16"/>
+          <w:szCs w:val="16"/>
+        </w:rPr>
+        <w:t>[Features]</w:t>
+      </w:r>
+    </w:p>
+    <w:p>
+      <w:pPr>
+        <w:bidi w:val="0"/>
+        <w:rPr>
+          <w:rFonts w:ascii="Courier New" w:hAnsi="Courier New" w:cs="Courier New"/>
+          <w:sz w:val="16"/>
+          <w:szCs w:val="16"/>
+        </w:rPr>
+      </w:pPr>
+      <w:r>
+        <w:rPr>
+          <w:rFonts w:ascii="Courier New" w:hAnsi="Courier New" w:cs="Courier New"/>
+          <w:sz w:val="16"/>
+          <w:szCs w:val="16"/>
+        </w:rPr>
+        <w:tab/>
+      </w:r>
+      <w:r>
+        <w:rPr>
+          <w:rFonts w:ascii="Courier New" w:hAnsi="Courier New" w:cs="Courier New"/>
+          <w:sz w:val="16"/>
+          <w:szCs w:val="16"/>
+        </w:rPr>
+        <w:tab/>
+        <w:t>[Identity]</w:t>
+      </w:r>
+    </w:p>
+    <w:p>
+      <w:pPr>
+        <w:bidi w:val="0"/>
+        <w:rPr>
+          <w:rFonts w:ascii="Courier New" w:hAnsi="Courier New" w:cs="Courier New"/>
+          <w:sz w:val="16"/>
+          <w:szCs w:val="16"/>
+        </w:rPr>
+      </w:pPr>
+      <w:r>
+        <w:rPr>
+          <w:rFonts w:ascii="Courier New" w:hAnsi="Courier New" w:cs="Courier New"/>
+          <w:sz w:val="16"/>
+          <w:szCs w:val="16"/>
+        </w:rPr>
+        <w:tab/>
+      </w:r>
+      <w:r>
+        <w:rPr>
+          <w:rFonts w:ascii="Courier New" w:hAnsi="Courier New" w:cs="Courier New"/>
+          <w:sz w:val="16"/>
+          <w:szCs w:val="16"/>
+        </w:rPr>
+        <w:tab/>
+      </w:r>
+      <w:r>
+        <w:rPr>
+          <w:rFonts w:ascii="Courier New" w:hAnsi="Courier New" w:cs="Courier New"/>
+          <w:sz w:val="16"/>
+          <w:szCs w:val="16"/>
+        </w:rPr>
+        <w:tab/>
+        <w:t>[Users]</w:t>
+      </w:r>
+    </w:p>
+    <w:p>
+      <w:pPr>
+        <w:bidi w:val="0"/>
+        <w:rPr>
+          <w:rFonts w:ascii="Courier New" w:hAnsi="Courier New" w:cs="Courier New"/>
+          <w:sz w:val="16"/>
+          <w:szCs w:val="16"/>
+        </w:rPr>
+      </w:pPr>
+      <w:r>
+        <w:rPr>
+          <w:rFonts w:ascii="Courier New" w:hAnsi="Courier New" w:cs="Courier New"/>
+          <w:sz w:val="16"/>
+          <w:szCs w:val="16"/>
+        </w:rPr>
+        <w:tab/>
+      </w:r>
+      <w:r>
+        <w:rPr>
+          <w:rFonts w:ascii="Courier New" w:hAnsi="Courier New" w:cs="Courier New"/>
+          <w:sz w:val="16"/>
+          <w:szCs w:val="16"/>
+        </w:rPr>
+        <w:tab/>
+      </w:r>
+      <w:r>
+        <w:rPr>
+          <w:rFonts w:ascii="Courier New" w:hAnsi="Courier New" w:cs="Courier New"/>
+          <w:sz w:val="16"/>
+          <w:szCs w:val="16"/>
+        </w:rPr>
+        <w:tab/>
+      </w:r>
+      <w:r>
+        <w:rPr>
+          <w:rFonts w:ascii="Courier New" w:hAnsi="Courier New" w:cs="Courier New"/>
+          <w:sz w:val="16"/>
+          <w:szCs w:val="16"/>
+        </w:rPr>
+        <w:tab/>
+        <w:t>User</w:t>
+      </w:r>
+      <w:r>
+        <w:rPr>
+          <w:rFonts w:ascii="Courier New" w:hAnsi="Courier New" w:cs="Courier New"/>
+          <w:sz w:val="16"/>
+          <w:szCs w:val="16"/>
+        </w:rPr>
+        <w:t>.cs</w:t>
+      </w:r>
+    </w:p>
+    <w:p>
+      <w:pPr>
+        <w:bidi w:val="0"/>
+        <w:rPr>
+          <w:rFonts w:ascii="Courier New" w:hAnsi="Courier New" w:cs="Courier New"/>
+          <w:sz w:val="16"/>
+          <w:szCs w:val="16"/>
+        </w:rPr>
+      </w:pPr>
+      <w:r>
+        <w:rPr>
+          <w:rFonts w:ascii="Courier New" w:hAnsi="Courier New" w:cs="Courier New"/>
+          <w:sz w:val="16"/>
+          <w:szCs w:val="16"/>
+        </w:rPr>
+        <w:tab/>
+      </w:r>
+      <w:r>
+        <w:rPr>
+          <w:rFonts w:ascii="Courier New" w:hAnsi="Courier New" w:cs="Courier New"/>
+          <w:sz w:val="16"/>
+          <w:szCs w:val="16"/>
+        </w:rPr>
+        <w:tab/>
+        <w:t>[[Cms]]</w:t>
+      </w:r>
+    </w:p>
+    <w:p>
+      <w:pPr>
+        <w:bidi w:val="0"/>
+        <w:rPr>
+          <w:rFonts w:ascii="Courier New" w:hAnsi="Courier New" w:cs="Courier New"/>
+          <w:sz w:val="16"/>
+          <w:szCs w:val="16"/>
+        </w:rPr>
+      </w:pPr>
+      <w:r>
+        <w:rPr>
+          <w:rFonts w:ascii="Courier New" w:hAnsi="Courier New" w:cs="Courier New"/>
+          <w:sz w:val="16"/>
+          <w:szCs w:val="16"/>
+        </w:rPr>
+        <w:tab/>
+      </w:r>
+      <w:r>
+        <w:rPr>
+          <w:rFonts w:ascii="Courier New" w:hAnsi="Courier New" w:cs="Courier New"/>
+          <w:sz w:val="16"/>
+          <w:szCs w:val="16"/>
+        </w:rPr>
+        <w:tab/>
+      </w:r>
+      <w:r>
+        <w:rPr>
+          <w:rFonts w:ascii="Courier New" w:hAnsi="Courier New" w:cs="Courier New"/>
+          <w:sz w:val="16"/>
+          <w:szCs w:val="16"/>
+        </w:rPr>
+        <w:tab/>
+        <w:t>[Posts]</w:t>
+      </w:r>
+    </w:p>
+    <w:p>
+      <w:pPr>
+        <w:bidi w:val="0"/>
+        <w:rPr>
+          <w:rFonts w:ascii="Courier New" w:hAnsi="Courier New" w:cs="Courier New"/>
+          <w:sz w:val="16"/>
+          <w:szCs w:val="16"/>
+        </w:rPr>
+      </w:pPr>
+      <w:r>
+        <w:rPr>
+          <w:rFonts w:ascii="Courier New" w:hAnsi="Courier New" w:cs="Courier New"/>
+          <w:sz w:val="16"/>
+          <w:szCs w:val="16"/>
+        </w:rPr>
+        <w:tab/>
+      </w:r>
+      <w:r>
+        <w:rPr>
+          <w:rFonts w:ascii="Courier New" w:hAnsi="Courier New" w:cs="Courier New"/>
+          <w:sz w:val="16"/>
+          <w:szCs w:val="16"/>
+        </w:rPr>
+        <w:tab/>
+      </w:r>
+      <w:r>
+        <w:rPr>
+          <w:rFonts w:ascii="Courier New" w:hAnsi="Courier New" w:cs="Courier New"/>
+          <w:sz w:val="16"/>
+          <w:szCs w:val="16"/>
+        </w:rPr>
+        <w:tab/>
+      </w:r>
+      <w:r>
+        <w:rPr>
+          <w:rFonts w:ascii="Courier New" w:hAnsi="Courier New" w:cs="Courier New"/>
+          <w:sz w:val="16"/>
+          <w:szCs w:val="16"/>
+        </w:rPr>
+        <w:tab/>
+        <w:t>Post</w:t>
+      </w:r>
+      <w:r>
+        <w:rPr>
+          <w:rFonts w:ascii="Courier New" w:hAnsi="Courier New" w:cs="Courier New"/>
+          <w:sz w:val="16"/>
+          <w:szCs w:val="16"/>
+        </w:rPr>
+        <w:t>.cs</w:t>
+      </w:r>
+    </w:p>
+    <w:p>
+      <w:pPr>
+        <w:bidi w:val="0"/>
+        <w:rPr>
+          <w:rFonts w:ascii="Courier New" w:hAnsi="Courier New" w:cs="Courier New"/>
+          <w:sz w:val="16"/>
+          <w:szCs w:val="16"/>
+        </w:rPr>
+      </w:pPr>
+      <w:r>
+        <w:rPr>
+          <w:rFonts w:ascii="Courier New" w:hAnsi="Courier New" w:cs="Courier New"/>
+          <w:sz w:val="16"/>
+          <w:szCs w:val="16"/>
+        </w:rPr>
+        <w:tab/>
+        <w:t xml:space="preserve">[Base] </w:t>
+      </w:r>
+      <w:r>
+        <w:rPr>
+          <w:rFonts w:ascii="Courier New" w:hAnsi="Courier New" w:cs="Courier New"/>
+          <w:sz w:val="16"/>
+          <w:szCs w:val="16"/>
+        </w:rPr>
+        <w:sym w:font="Wingdings" w:char="F0E0"/>
+      </w:r>
+      <w:r>
+        <w:rPr>
+          <w:rFonts w:ascii="Courier New" w:hAnsi="Courier New" w:cs="Courier New"/>
+          <w:sz w:val="16"/>
+          <w:szCs w:val="16"/>
+        </w:rPr>
+        <w:t xml:space="preserve"> Seed</w:t>
       </w:r>
       <w:r>
         <w:rPr>
@@ -5685,7 +6549,106 @@
           <w:sz w:val="16"/>
           <w:szCs w:val="16"/>
         </w:rPr>
-        <w:t>ork]</w:t>
+        <w:t>ork</w:t>
+      </w:r>
+    </w:p>
+    <w:p>
+      <w:pPr>
+        <w:bidi w:val="0"/>
+        <w:rPr>
+          <w:rFonts w:ascii="Courier New" w:hAnsi="Courier New" w:cs="Courier New"/>
+          <w:sz w:val="16"/>
+          <w:szCs w:val="16"/>
+        </w:rPr>
+      </w:pPr>
+      <w:r>
+        <w:rPr>
+          <w:rFonts w:ascii="Courier New" w:hAnsi="Courier New" w:cs="Courier New"/>
+          <w:sz w:val="16"/>
+          <w:szCs w:val="16"/>
+        </w:rPr>
+        <w:tab/>
+      </w:r>
+      <w:r>
+        <w:rPr>
+          <w:rFonts w:ascii="Courier New" w:hAnsi="Courier New" w:cs="Courier New"/>
+          <w:sz w:val="16"/>
+          <w:szCs w:val="16"/>
+        </w:rPr>
+        <w:tab/>
+        <w:t>Entity.cs</w:t>
+      </w:r>
+    </w:p>
+    <w:p>
+      <w:pPr>
+        <w:bidi w:val="0"/>
+        <w:rPr>
+          <w:rFonts w:ascii="Courier New" w:hAnsi="Courier New" w:cs="Courier New"/>
+          <w:sz w:val="16"/>
+          <w:szCs w:val="16"/>
+        </w:rPr>
+      </w:pPr>
+      <w:r>
+        <w:rPr>
+          <w:rFonts w:ascii="Courier New" w:hAnsi="Courier New" w:cs="Courier New"/>
+          <w:sz w:val="16"/>
+          <w:szCs w:val="16"/>
+        </w:rPr>
+        <w:br w:type="page"/>
+      </w:r>
+    </w:p>
+    <w:p>
+      <w:pPr>
+        <w:bidi w:val="0"/>
+        <w:rPr>
+          <w:rFonts w:ascii="Courier New" w:hAnsi="Courier New" w:cs="Courier New"/>
+          <w:sz w:val="16"/>
+          <w:szCs w:val="16"/>
+        </w:rPr>
+      </w:pPr>
+      <w:r>
+        <w:rPr>
+          <w:rFonts w:ascii="Courier New" w:hAnsi="Courier New" w:cs="Courier New"/>
+          <w:sz w:val="16"/>
+          <w:szCs w:val="16"/>
+        </w:rPr>
+        <w:lastRenderedPageBreak/>
+        <w:t>[[Domain]]</w:t>
+      </w:r>
+    </w:p>
+    <w:p>
+      <w:pPr>
+        <w:bidi w:val="0"/>
+        <w:rPr>
+          <w:rFonts w:ascii="Courier New" w:hAnsi="Courier New" w:cs="Courier New"/>
+          <w:sz w:val="16"/>
+          <w:szCs w:val="16"/>
+        </w:rPr>
+      </w:pPr>
+      <w:r>
+        <w:rPr>
+          <w:rFonts w:ascii="Courier New" w:hAnsi="Courier New" w:cs="Courier New"/>
+          <w:sz w:val="16"/>
+          <w:szCs w:val="16"/>
+        </w:rPr>
+        <w:tab/>
+        <w:t>Create Folder: [See</w:t>
+      </w:r>
+      <w:r>
+        <w:rPr>
+          <w:rFonts w:ascii="Courier New" w:hAnsi="Courier New" w:cs="Courier New"/>
+          <w:sz w:val="16"/>
+          <w:szCs w:val="16"/>
+        </w:rPr>
+        <w:t>dwo</w:t>
+      </w:r>
+      <w:r>
+        <w:rPr>
+          <w:rFonts w:ascii="Courier New" w:hAnsi="Courier New" w:cs="Courier New"/>
+          <w:sz w:val="16"/>
+          <w:szCs w:val="16"/>
+        </w:rPr>
+        <w:t>rk]</w:t>
       </w:r>
     </w:p>
     <w:p>
@@ -7718,6 +8681,118 @@
 <file path=word/numbering.xml><?xml version="1.0" encoding="utf-8"?>
 <w:numbering xmlns:wpc="http://schemas.microsoft.com/office/word/2010/wordprocessingCanvas" xmlns:cx="http://schemas.microsoft.com/office/drawing/2014/chartex" xmlns:cx1="http://schemas.microsoft.com/office/drawing/2015/9/8/chartex" xmlns:cx2="http://schemas.microsoft.com/office/drawing/2015/10/21/chartex" xmlns:cx3="http://schemas.microsoft.com/office/drawing/2016/5/9/chartex" xmlns:cx4="http://schemas.microsoft.com/office/drawing/2016/5/10/chartex" xmlns:cx5="http://schemas.microsoft.com/office/drawing/2016/5/11/chartex" xmlns:cx6="http://schemas.microsoft.com/office/drawing/2016/5/12/chartex" xmlns:cx7="http://schemas.microsoft.com/office/drawing/2016/5/13/chartex" xmlns:cx8="http://schemas.microsoft.com/office/drawing/2016/5/14/chartex" xmlns:mc="http://schemas.openxmlformats.org/markup-compatibility/2006" xmlns:aink="http://schemas.microsoft.com/office/drawing/2016/ink" xmlns:am3d="http://schemas.microsoft.com/office/drawing/2017/model3d" xmlns:o="urn:schemas-microsoft-com:office:office" xmlns:r="http://schemas.openxmlformats.org/officeDocument/2006/relationships" xmlns:m="http://schemas.openxmlformats.org/officeDocument/2006/math" xmlns:v="urn:schemas-microsoft-com:vml" xmlns:wp14="http://schemas.microsoft.com/office/word/2010/wordprocessingDrawing" xmlns:wp="http://schemas.openxmlformats.org/drawingml/2006/wordprocessingDrawing" xmlns:w10="urn:schemas-microsoft-com:office:word" xmlns:w="http://schemas.openxmlformats.org/wordprocessingml/2006/main" xmlns:w14="http://schemas.microsoft.com/office/word/2010/wordml" xmlns:w15="http://schemas.microsoft.com/office/word/2012/wordml" xmlns:w16cex="http://schemas.microsoft.com/office/word/2018/wordml/cex" xmlns:w16cid="http://schemas.microsoft.com/office/word/2016/wordml/cid" xmlns:w16="http://schemas.microsoft.com/office/word/2018/wordml" xmlns:w16sdtdh="http://schemas.microsoft.com/office/word/2020/wordml/sdtdatahash" xmlns:w16se="http://schemas.microsoft.com/office/word/2015/wordml/symex" xmlns:wpg="http://schemas.microsoft.com/office/word/2010/wordprocessingGroup" xmlns:wpi="http://schemas.microsoft.com/office/word/2010/wordprocessingInk" xmlns:wne="http://schemas.microsoft.com/office/word/2006/wordml" xmlns:wps="http://schemas.microsoft.com/office/word/2010/wordprocessingShape" mc:Ignorable="w14 w15 w16se w16cid w16 w16cex w16sdtdh wp14">
   <w:abstractNum w:abstractNumId="0" w15:restartNumberingAfterBreak="0">
+    <w:nsid w:val="073363AB"/>
+    <w:multiLevelType w:val="hybridMultilevel"/>
+    <w:tmpl w:val="AF304B76"/>
+    <w:lvl w:ilvl="0" w:tplc="71D6C010">
+      <w:numFmt w:val="bullet"/>
+      <w:lvlText w:val="-"/>
+      <w:lvlJc w:val="left"/>
+      <w:pPr>
+        <w:ind w:left="720" w:hanging="360"/>
+      </w:pPr>
+      <w:rPr>
+        <w:rFonts w:ascii="Courier New" w:eastAsiaTheme="minorHAnsi" w:hAnsi="Courier New" w:cs="Courier New" w:hint="default"/>
+      </w:rPr>
+    </w:lvl>
+    <w:lvl w:ilvl="1" w:tplc="04090003" w:tentative="1">
+      <w:start w:val="1"/>
+      <w:numFmt w:val="bullet"/>
+      <w:lvlText w:val="o"/>
+      <w:lvlJc w:val="left"/>
+      <w:pPr>
+        <w:ind w:left="1440" w:hanging="360"/>
+      </w:pPr>
+      <w:rPr>
+        <w:rFonts w:ascii="Courier New" w:hAnsi="Courier New" w:cs="Courier New" w:hint="default"/>
+      </w:rPr>
+    </w:lvl>
+    <w:lvl w:ilvl="2" w:tplc="04090005" w:tentative="1">
+      <w:start w:val="1"/>
+      <w:numFmt w:val="bullet"/>
+      <w:lvlText w:val=""/>
+      <w:lvlJc w:val="left"/>
+      <w:pPr>
+        <w:ind w:left="2160" w:hanging="360"/>
+      </w:pPr>
+      <w:rPr>
+        <w:rFonts w:ascii="Wingdings" w:hAnsi="Wingdings" w:hint="default"/>
+      </w:rPr>
+    </w:lvl>
+    <w:lvl w:ilvl="3" w:tplc="04090001" w:tentative="1">
+      <w:start w:val="1"/>
+      <w:numFmt w:val="bullet"/>
+      <w:lvlText w:val=""/>
+      <w:lvlJc w:val="left"/>
+      <w:pPr>
+        <w:ind w:left="2880" w:hanging="360"/>
+      </w:pPr>
+      <w:rPr>
+        <w:rFonts w:ascii="Symbol" w:hAnsi="Symbol" w:hint="default"/>
+      </w:rPr>
+    </w:lvl>
+    <w:lvl w:ilvl="4" w:tplc="04090003" w:tentative="1">
+      <w:start w:val="1"/>
+      <w:numFmt w:val="bullet"/>
+      <w:lvlText w:val="o"/>
+      <w:lvlJc w:val="left"/>
+      <w:pPr>
+        <w:ind w:left="3600" w:hanging="360"/>
+      </w:pPr>
+      <w:rPr>
+        <w:rFonts w:ascii="Courier New" w:hAnsi="Courier New" w:cs="Courier New" w:hint="default"/>
+      </w:rPr>
+    </w:lvl>
+    <w:lvl w:ilvl="5" w:tplc="04090005" w:tentative="1">
+      <w:start w:val="1"/>
+      <w:numFmt w:val="bullet"/>
+      <w:lvlText w:val=""/>
+      <w:lvlJc w:val="left"/>
+      <w:pPr>
+        <w:ind w:left="4320" w:hanging="360"/>
+      </w:pPr>
+      <w:rPr>
+        <w:rFonts w:ascii="Wingdings" w:hAnsi="Wingdings" w:hint="default"/>
+      </w:rPr>
+    </w:lvl>
+    <w:lvl w:ilvl="6" w:tplc="04090001" w:tentative="1">
+      <w:start w:val="1"/>
+      <w:numFmt w:val="bullet"/>
+      <w:lvlText w:val=""/>
+      <w:lvlJc w:val="left"/>
+      <w:pPr>
+        <w:ind w:left="5040" w:hanging="360"/>
+      </w:pPr>
+      <w:rPr>
+        <w:rFonts w:ascii="Symbol" w:hAnsi="Symbol" w:hint="default"/>
+      </w:rPr>
+    </w:lvl>
+    <w:lvl w:ilvl="7" w:tplc="04090003" w:tentative="1">
+      <w:start w:val="1"/>
+      <w:numFmt w:val="bullet"/>
+      <w:lvlText w:val="o"/>
+      <w:lvlJc w:val="left"/>
+      <w:pPr>
+        <w:ind w:left="5760" w:hanging="360"/>
+      </w:pPr>
+      <w:rPr>
+        <w:rFonts w:ascii="Courier New" w:hAnsi="Courier New" w:cs="Courier New" w:hint="default"/>
+      </w:rPr>
+    </w:lvl>
+    <w:lvl w:ilvl="8" w:tplc="04090005" w:tentative="1">
+      <w:start w:val="1"/>
+      <w:numFmt w:val="bullet"/>
+      <w:lvlText w:val=""/>
+      <w:lvlJc w:val="left"/>
+      <w:pPr>
+        <w:ind w:left="6480" w:hanging="360"/>
+      </w:pPr>
+      <w:rPr>
+        <w:rFonts w:ascii="Wingdings" w:hAnsi="Wingdings" w:hint="default"/>
+      </w:rPr>
+    </w:lvl>
+  </w:abstractNum>
+  <w:abstractNum w:abstractNumId="1" w15:restartNumberingAfterBreak="0">
     <w:nsid w:val="206741F4"/>
     <w:multiLevelType w:val="hybridMultilevel"/>
     <w:tmpl w:val="C8E0B6DE"/>
@@ -7831,6 +8906,9 @@
     </w:lvl>
   </w:abstractNum>
   <w:num w:numId="1">
+    <w:abstractNumId w:val="1"/>
+  </w:num>
+  <w:num w:numId="2">
     <w:abstractNumId w:val="0"/>
   </w:num>
 </w:numbering>

</xml_diff>

<commit_message>
Version 1.0.2 - Clean Code
</commit_message>
<xml_diff>
--- a/docs/Readme.docx
+++ b/docs/Readme.docx
@@ -5771,6 +5771,25 @@
         <w:bidi w:val="0"/>
         <w:rPr>
           <w:rFonts w:ascii="Courier New" w:hAnsi="Courier New" w:cs="Courier New"/>
+          <w:sz w:val="16"/>
+          <w:szCs w:val="16"/>
+        </w:rPr>
+      </w:pPr>
+      <w:r>
+        <w:rPr>
+          <w:rFonts w:ascii="Courier New" w:hAnsi="Courier New" w:cs="Courier New"/>
+          <w:sz w:val="16"/>
+          <w:szCs w:val="16"/>
+        </w:rPr>
+        <w:tab/>
+        <w:t>Comment.cs</w:t>
+      </w:r>
+    </w:p>
+    <w:p>
+      <w:pPr>
+        <w:bidi w:val="0"/>
+        <w:rPr>
+          <w:rFonts w:ascii="Courier New" w:hAnsi="Courier New" w:cs="Courier New"/>
           <w:b/>
           <w:bCs/>
           <w:sz w:val="24"/>
@@ -6021,6 +6040,660 @@
           <w:szCs w:val="16"/>
         </w:rPr>
         <w:tab/>
+        <w:t>[User</w:t>
+      </w:r>
+      <w:r>
+        <w:rPr>
+          <w:rFonts w:ascii="Courier New" w:hAnsi="Courier New" w:cs="Courier New"/>
+          <w:b/>
+          <w:bCs/>
+          <w:color w:val="FF0000"/>
+          <w:sz w:val="16"/>
+          <w:szCs w:val="16"/>
+        </w:rPr>
+        <w:t>s</w:t>
+      </w:r>
+      <w:r>
+        <w:rPr>
+          <w:rFonts w:ascii="Courier New" w:hAnsi="Courier New" w:cs="Courier New"/>
+          <w:sz w:val="16"/>
+          <w:szCs w:val="16"/>
+        </w:rPr>
+        <w:t>]</w:t>
+      </w:r>
+      <w:r>
+        <w:rPr>
+          <w:rFonts w:ascii="Courier New" w:hAnsi="Courier New" w:cs="Courier New"/>
+          <w:sz w:val="16"/>
+          <w:szCs w:val="16"/>
+        </w:rPr>
+        <w:t xml:space="preserve"> </w:t>
+      </w:r>
+      <w:r>
+        <w:rPr>
+          <w:rFonts w:ascii="Courier New" w:hAnsi="Courier New" w:cs="Courier New"/>
+          <w:sz w:val="16"/>
+          <w:szCs w:val="16"/>
+        </w:rPr>
+        <w:sym w:font="Wingdings" w:char="F0E0"/>
+      </w:r>
+      <w:r>
+        <w:rPr>
+          <w:rFonts w:ascii="Courier New" w:hAnsi="Courier New" w:cs="Courier New"/>
+          <w:sz w:val="16"/>
+          <w:szCs w:val="16"/>
+        </w:rPr>
+        <w:t xml:space="preserve"> </w:t>
+      </w:r>
+      <w:r>
+        <w:rPr>
+          <w:rFonts w:ascii="Courier New" w:hAnsi="Courier New" w:cs="Courier New"/>
+          <w:b/>
+          <w:bCs/>
+          <w:color w:val="FF0000"/>
+          <w:sz w:val="16"/>
+          <w:szCs w:val="16"/>
+        </w:rPr>
+        <w:t>Aggregate</w:t>
+      </w:r>
+    </w:p>
+    <w:p>
+      <w:pPr>
+        <w:bidi w:val="0"/>
+        <w:rPr>
+          <w:rFonts w:ascii="Courier New" w:hAnsi="Courier New" w:cs="Courier New"/>
+          <w:sz w:val="16"/>
+          <w:szCs w:val="16"/>
+        </w:rPr>
+      </w:pPr>
+      <w:r>
+        <w:rPr>
+          <w:rFonts w:ascii="Courier New" w:hAnsi="Courier New" w:cs="Courier New"/>
+          <w:sz w:val="16"/>
+          <w:szCs w:val="16"/>
+        </w:rPr>
+        <w:tab/>
+      </w:r>
+      <w:r>
+        <w:rPr>
+          <w:rFonts w:ascii="Courier New" w:hAnsi="Courier New" w:cs="Courier New"/>
+          <w:sz w:val="16"/>
+          <w:szCs w:val="16"/>
+        </w:rPr>
+        <w:tab/>
+      </w:r>
+      <w:r>
+        <w:rPr>
+          <w:rFonts w:ascii="Courier New" w:hAnsi="Courier New" w:cs="Courier New"/>
+          <w:sz w:val="16"/>
+          <w:szCs w:val="16"/>
+        </w:rPr>
+        <w:tab/>
+        <w:t>User.cs</w:t>
+      </w:r>
+      <w:r>
+        <w:rPr>
+          <w:rFonts w:ascii="Courier New" w:hAnsi="Courier New" w:cs="Courier New"/>
+          <w:sz w:val="16"/>
+          <w:szCs w:val="16"/>
+        </w:rPr>
+        <w:t xml:space="preserve"> </w:t>
+      </w:r>
+      <w:r>
+        <w:rPr>
+          <w:rFonts w:ascii="Courier New" w:hAnsi="Courier New" w:cs="Courier New"/>
+          <w:sz w:val="16"/>
+          <w:szCs w:val="16"/>
+        </w:rPr>
+        <w:sym w:font="Wingdings" w:char="F0E0"/>
+      </w:r>
+      <w:r>
+        <w:rPr>
+          <w:rFonts w:ascii="Courier New" w:hAnsi="Courier New" w:cs="Courier New"/>
+          <w:sz w:val="16"/>
+          <w:szCs w:val="16"/>
+        </w:rPr>
+        <w:t xml:space="preserve"> </w:t>
+      </w:r>
+      <w:r>
+        <w:rPr>
+          <w:rFonts w:ascii="Courier New" w:hAnsi="Courier New" w:cs="Courier New"/>
+          <w:b/>
+          <w:bCs/>
+          <w:color w:val="FF0000"/>
+          <w:sz w:val="16"/>
+          <w:szCs w:val="16"/>
+        </w:rPr>
+        <w:t>Aggregate Root</w:t>
+      </w:r>
+    </w:p>
+    <w:p>
+      <w:pPr>
+        <w:bidi w:val="0"/>
+        <w:rPr>
+          <w:rFonts w:ascii="Courier New" w:hAnsi="Courier New" w:cs="Courier New"/>
+          <w:sz w:val="16"/>
+          <w:szCs w:val="16"/>
+        </w:rPr>
+      </w:pPr>
+      <w:r>
+        <w:rPr>
+          <w:rFonts w:ascii="Courier New" w:hAnsi="Courier New" w:cs="Courier New"/>
+          <w:sz w:val="16"/>
+          <w:szCs w:val="16"/>
+        </w:rPr>
+        <w:tab/>
+        <w:t>[[Cms]]</w:t>
+      </w:r>
+    </w:p>
+    <w:p>
+      <w:pPr>
+        <w:bidi w:val="0"/>
+        <w:rPr>
+          <w:rFonts w:ascii="Courier New" w:hAnsi="Courier New" w:cs="Courier New"/>
+          <w:sz w:val="16"/>
+          <w:szCs w:val="16"/>
+        </w:rPr>
+      </w:pPr>
+      <w:r>
+        <w:rPr>
+          <w:rFonts w:ascii="Courier New" w:hAnsi="Courier New" w:cs="Courier New"/>
+          <w:sz w:val="16"/>
+          <w:szCs w:val="16"/>
+        </w:rPr>
+        <w:tab/>
+      </w:r>
+      <w:r>
+        <w:rPr>
+          <w:rFonts w:ascii="Courier New" w:hAnsi="Courier New" w:cs="Courier New"/>
+          <w:sz w:val="16"/>
+          <w:szCs w:val="16"/>
+        </w:rPr>
+        <w:tab/>
+        <w:t>[Post</w:t>
+      </w:r>
+      <w:r>
+        <w:rPr>
+          <w:rFonts w:ascii="Courier New" w:hAnsi="Courier New" w:cs="Courier New"/>
+          <w:b/>
+          <w:bCs/>
+          <w:color w:val="FF0000"/>
+          <w:sz w:val="16"/>
+          <w:szCs w:val="16"/>
+        </w:rPr>
+        <w:t>s</w:t>
+      </w:r>
+      <w:r>
+        <w:rPr>
+          <w:rFonts w:ascii="Courier New" w:hAnsi="Courier New" w:cs="Courier New"/>
+          <w:sz w:val="16"/>
+          <w:szCs w:val="16"/>
+        </w:rPr>
+        <w:t>]</w:t>
+      </w:r>
+    </w:p>
+    <w:p>
+      <w:pPr>
+        <w:bidi w:val="0"/>
+        <w:rPr>
+          <w:rFonts w:ascii="Courier New" w:hAnsi="Courier New" w:cs="Courier New"/>
+          <w:sz w:val="16"/>
+          <w:szCs w:val="16"/>
+        </w:rPr>
+      </w:pPr>
+      <w:r>
+        <w:rPr>
+          <w:rFonts w:ascii="Courier New" w:hAnsi="Courier New" w:cs="Courier New"/>
+          <w:sz w:val="16"/>
+          <w:szCs w:val="16"/>
+        </w:rPr>
+        <w:tab/>
+      </w:r>
+      <w:r>
+        <w:rPr>
+          <w:rFonts w:ascii="Courier New" w:hAnsi="Courier New" w:cs="Courier New"/>
+          <w:sz w:val="16"/>
+          <w:szCs w:val="16"/>
+        </w:rPr>
+        <w:tab/>
+      </w:r>
+      <w:r>
+        <w:rPr>
+          <w:rFonts w:ascii="Courier New" w:hAnsi="Courier New" w:cs="Courier New"/>
+          <w:sz w:val="16"/>
+          <w:szCs w:val="16"/>
+        </w:rPr>
+        <w:tab/>
+        <w:t>Post.cs</w:t>
+      </w:r>
+    </w:p>
+    <w:p>
+      <w:pPr>
+        <w:bidi w:val="0"/>
+        <w:rPr>
+          <w:rFonts w:ascii="Courier New" w:hAnsi="Courier New" w:cs="Courier New"/>
+          <w:sz w:val="16"/>
+          <w:szCs w:val="16"/>
+        </w:rPr>
+      </w:pPr>
+      <w:r>
+        <w:rPr>
+          <w:rFonts w:ascii="Courier New" w:hAnsi="Courier New" w:cs="Courier New"/>
+          <w:sz w:val="16"/>
+          <w:szCs w:val="16"/>
+        </w:rPr>
+        <w:tab/>
+      </w:r>
+      <w:r>
+        <w:rPr>
+          <w:rFonts w:ascii="Courier New" w:hAnsi="Courier New" w:cs="Courier New"/>
+          <w:sz w:val="16"/>
+          <w:szCs w:val="16"/>
+        </w:rPr>
+        <w:tab/>
+      </w:r>
+      <w:r>
+        <w:rPr>
+          <w:rFonts w:ascii="Courier New" w:hAnsi="Courier New" w:cs="Courier New"/>
+          <w:sz w:val="16"/>
+          <w:szCs w:val="16"/>
+        </w:rPr>
+        <w:tab/>
+        <w:t xml:space="preserve">Comment.cs </w:t>
+      </w:r>
+      <w:r>
+        <w:rPr>
+          <w:rFonts w:ascii="Courier New" w:hAnsi="Courier New" w:cs="Courier New"/>
+          <w:sz w:val="16"/>
+          <w:szCs w:val="16"/>
+        </w:rPr>
+        <w:sym w:font="Wingdings" w:char="F0E0"/>
+      </w:r>
+      <w:r>
+        <w:rPr>
+          <w:rFonts w:ascii="Courier New" w:hAnsi="Courier New" w:cs="Courier New"/>
+          <w:sz w:val="16"/>
+          <w:szCs w:val="16"/>
+        </w:rPr>
+        <w:t xml:space="preserve"> </w:t>
+      </w:r>
+      <w:r>
+        <w:rPr>
+          <w:rFonts w:ascii="Courier New" w:hAnsi="Courier New" w:cs="Courier New"/>
+          <w:b/>
+          <w:bCs/>
+          <w:color w:val="FF0000"/>
+          <w:sz w:val="16"/>
+          <w:szCs w:val="16"/>
+        </w:rPr>
+        <w:t>Entity</w:t>
+      </w:r>
+    </w:p>
+    <w:p>
+      <w:pPr>
+        <w:bidi w:val="0"/>
+        <w:rPr>
+          <w:rFonts w:ascii="Courier New" w:hAnsi="Courier New" w:cs="Courier New"/>
+          <w:b/>
+          <w:bCs/>
+          <w:sz w:val="24"/>
+          <w:szCs w:val="24"/>
+        </w:rPr>
+      </w:pPr>
+      <w:r>
+        <w:rPr>
+          <w:rFonts w:ascii="Courier New" w:hAnsi="Courier New" w:cs="Courier New"/>
+          <w:b/>
+          <w:bCs/>
+          <w:sz w:val="24"/>
+          <w:szCs w:val="24"/>
+        </w:rPr>
+        <w:t>Sample (</w:t>
+      </w:r>
+      <w:r>
+        <w:rPr>
+          <w:rFonts w:ascii="Courier New" w:hAnsi="Courier New" w:cs="Courier New"/>
+          <w:b/>
+          <w:bCs/>
+          <w:sz w:val="24"/>
+          <w:szCs w:val="24"/>
+        </w:rPr>
+        <w:t>4</w:t>
+      </w:r>
+      <w:r>
+        <w:rPr>
+          <w:rFonts w:ascii="Courier New" w:hAnsi="Courier New" w:cs="Courier New"/>
+          <w:b/>
+          <w:bCs/>
+          <w:sz w:val="24"/>
+          <w:szCs w:val="24"/>
+        </w:rPr>
+        <w:t>)</w:t>
+      </w:r>
+    </w:p>
+    <w:p>
+      <w:pPr>
+        <w:bidi w:val="0"/>
+        <w:rPr>
+          <w:rFonts w:ascii="Courier New" w:hAnsi="Courier New" w:cs="Courier New"/>
+          <w:sz w:val="16"/>
+          <w:szCs w:val="16"/>
+        </w:rPr>
+      </w:pPr>
+      <w:r>
+        <w:rPr>
+          <w:rFonts w:ascii="Courier New" w:hAnsi="Courier New" w:cs="Courier New"/>
+          <w:sz w:val="16"/>
+          <w:szCs w:val="16"/>
+        </w:rPr>
+        <w:t>[[Domain]]</w:t>
+      </w:r>
+    </w:p>
+    <w:p>
+      <w:pPr>
+        <w:bidi w:val="0"/>
+        <w:rPr>
+          <w:rFonts w:ascii="Courier New" w:hAnsi="Courier New" w:cs="Courier New"/>
+          <w:sz w:val="16"/>
+          <w:szCs w:val="16"/>
+        </w:rPr>
+      </w:pPr>
+      <w:r>
+        <w:rPr>
+          <w:rFonts w:ascii="Courier New" w:hAnsi="Courier New" w:cs="Courier New"/>
+          <w:sz w:val="16"/>
+          <w:szCs w:val="16"/>
+        </w:rPr>
+        <w:tab/>
+        <w:t>[Features]</w:t>
+      </w:r>
+    </w:p>
+    <w:p>
+      <w:pPr>
+        <w:bidi w:val="0"/>
+        <w:rPr>
+          <w:rFonts w:ascii="Courier New" w:hAnsi="Courier New" w:cs="Courier New"/>
+          <w:sz w:val="16"/>
+          <w:szCs w:val="16"/>
+        </w:rPr>
+      </w:pPr>
+      <w:r>
+        <w:rPr>
+          <w:rFonts w:ascii="Courier New" w:hAnsi="Courier New" w:cs="Courier New"/>
+          <w:sz w:val="16"/>
+          <w:szCs w:val="16"/>
+        </w:rPr>
+        <w:tab/>
+      </w:r>
+      <w:r>
+        <w:rPr>
+          <w:rFonts w:ascii="Courier New" w:hAnsi="Courier New" w:cs="Courier New"/>
+          <w:sz w:val="16"/>
+          <w:szCs w:val="16"/>
+        </w:rPr>
+        <w:tab/>
+        <w:t>[Identity]</w:t>
+      </w:r>
+    </w:p>
+    <w:p>
+      <w:pPr>
+        <w:bidi w:val="0"/>
+        <w:rPr>
+          <w:rFonts w:ascii="Courier New" w:hAnsi="Courier New" w:cs="Courier New"/>
+          <w:sz w:val="16"/>
+          <w:szCs w:val="16"/>
+        </w:rPr>
+      </w:pPr>
+      <w:r>
+        <w:rPr>
+          <w:rFonts w:ascii="Courier New" w:hAnsi="Courier New" w:cs="Courier New"/>
+          <w:sz w:val="16"/>
+          <w:szCs w:val="16"/>
+        </w:rPr>
+        <w:tab/>
+      </w:r>
+      <w:r>
+        <w:rPr>
+          <w:rFonts w:ascii="Courier New" w:hAnsi="Courier New" w:cs="Courier New"/>
+          <w:sz w:val="16"/>
+          <w:szCs w:val="16"/>
+        </w:rPr>
+        <w:tab/>
+      </w:r>
+      <w:r>
+        <w:rPr>
+          <w:rFonts w:ascii="Courier New" w:hAnsi="Courier New" w:cs="Courier New"/>
+          <w:sz w:val="16"/>
+          <w:szCs w:val="16"/>
+        </w:rPr>
+        <w:tab/>
+        <w:t>[Users]</w:t>
+      </w:r>
+    </w:p>
+    <w:p>
+      <w:pPr>
+        <w:bidi w:val="0"/>
+        <w:rPr>
+          <w:rFonts w:ascii="Courier New" w:hAnsi="Courier New" w:cs="Courier New"/>
+          <w:sz w:val="16"/>
+          <w:szCs w:val="16"/>
+        </w:rPr>
+      </w:pPr>
+      <w:r>
+        <w:rPr>
+          <w:rFonts w:ascii="Courier New" w:hAnsi="Courier New" w:cs="Courier New"/>
+          <w:sz w:val="16"/>
+          <w:szCs w:val="16"/>
+        </w:rPr>
+        <w:tab/>
+      </w:r>
+      <w:r>
+        <w:rPr>
+          <w:rFonts w:ascii="Courier New" w:hAnsi="Courier New" w:cs="Courier New"/>
+          <w:sz w:val="16"/>
+          <w:szCs w:val="16"/>
+        </w:rPr>
+        <w:tab/>
+      </w:r>
+      <w:r>
+        <w:rPr>
+          <w:rFonts w:ascii="Courier New" w:hAnsi="Courier New" w:cs="Courier New"/>
+          <w:sz w:val="16"/>
+          <w:szCs w:val="16"/>
+        </w:rPr>
+        <w:tab/>
+      </w:r>
+      <w:r>
+        <w:rPr>
+          <w:rFonts w:ascii="Courier New" w:hAnsi="Courier New" w:cs="Courier New"/>
+          <w:sz w:val="16"/>
+          <w:szCs w:val="16"/>
+        </w:rPr>
+        <w:tab/>
+        <w:t>User.cs</w:t>
+      </w:r>
+    </w:p>
+    <w:p>
+      <w:pPr>
+        <w:bidi w:val="0"/>
+        <w:rPr>
+          <w:rFonts w:ascii="Courier New" w:hAnsi="Courier New" w:cs="Courier New"/>
+          <w:sz w:val="16"/>
+          <w:szCs w:val="16"/>
+        </w:rPr>
+      </w:pPr>
+      <w:r>
+        <w:rPr>
+          <w:rFonts w:ascii="Courier New" w:hAnsi="Courier New" w:cs="Courier New"/>
+          <w:sz w:val="16"/>
+          <w:szCs w:val="16"/>
+        </w:rPr>
+        <w:tab/>
+      </w:r>
+      <w:r>
+        <w:rPr>
+          <w:rFonts w:ascii="Courier New" w:hAnsi="Courier New" w:cs="Courier New"/>
+          <w:sz w:val="16"/>
+          <w:szCs w:val="16"/>
+        </w:rPr>
+        <w:tab/>
+        <w:t>[[Cms]]</w:t>
+      </w:r>
+    </w:p>
+    <w:p>
+      <w:pPr>
+        <w:bidi w:val="0"/>
+        <w:rPr>
+          <w:rFonts w:ascii="Courier New" w:hAnsi="Courier New" w:cs="Courier New"/>
+          <w:sz w:val="16"/>
+          <w:szCs w:val="16"/>
+        </w:rPr>
+      </w:pPr>
+      <w:r>
+        <w:rPr>
+          <w:rFonts w:ascii="Courier New" w:hAnsi="Courier New" w:cs="Courier New"/>
+          <w:sz w:val="16"/>
+          <w:szCs w:val="16"/>
+        </w:rPr>
+        <w:tab/>
+      </w:r>
+      <w:r>
+        <w:rPr>
+          <w:rFonts w:ascii="Courier New" w:hAnsi="Courier New" w:cs="Courier New"/>
+          <w:sz w:val="16"/>
+          <w:szCs w:val="16"/>
+        </w:rPr>
+        <w:tab/>
+      </w:r>
+      <w:r>
+        <w:rPr>
+          <w:rFonts w:ascii="Courier New" w:hAnsi="Courier New" w:cs="Courier New"/>
+          <w:sz w:val="16"/>
+          <w:szCs w:val="16"/>
+        </w:rPr>
+        <w:tab/>
+        <w:t>[Posts]</w:t>
+      </w:r>
+    </w:p>
+    <w:p>
+      <w:pPr>
+        <w:bidi w:val="0"/>
+        <w:rPr>
+          <w:rFonts w:ascii="Courier New" w:hAnsi="Courier New" w:cs="Courier New"/>
+          <w:sz w:val="16"/>
+          <w:szCs w:val="16"/>
+        </w:rPr>
+      </w:pPr>
+      <w:r>
+        <w:rPr>
+          <w:rFonts w:ascii="Courier New" w:hAnsi="Courier New" w:cs="Courier New"/>
+          <w:sz w:val="16"/>
+          <w:szCs w:val="16"/>
+        </w:rPr>
+        <w:tab/>
+      </w:r>
+      <w:r>
+        <w:rPr>
+          <w:rFonts w:ascii="Courier New" w:hAnsi="Courier New" w:cs="Courier New"/>
+          <w:sz w:val="16"/>
+          <w:szCs w:val="16"/>
+        </w:rPr>
+        <w:tab/>
+      </w:r>
+      <w:r>
+        <w:rPr>
+          <w:rFonts w:ascii="Courier New" w:hAnsi="Courier New" w:cs="Courier New"/>
+          <w:sz w:val="16"/>
+          <w:szCs w:val="16"/>
+        </w:rPr>
+        <w:tab/>
+      </w:r>
+      <w:r>
+        <w:rPr>
+          <w:rFonts w:ascii="Courier New" w:hAnsi="Courier New" w:cs="Courier New"/>
+          <w:sz w:val="16"/>
+          <w:szCs w:val="16"/>
+        </w:rPr>
+        <w:tab/>
+        <w:t>Post.cs</w:t>
+      </w:r>
+    </w:p>
+    <w:p>
+      <w:pPr>
+        <w:bidi w:val="0"/>
+        <w:rPr>
+          <w:rFonts w:ascii="Courier New" w:hAnsi="Courier New" w:cs="Courier New"/>
+          <w:sz w:val="16"/>
+          <w:szCs w:val="16"/>
+        </w:rPr>
+      </w:pPr>
+      <w:r>
+        <w:rPr>
+          <w:rFonts w:ascii="Courier New" w:hAnsi="Courier New" w:cs="Courier New"/>
+          <w:sz w:val="16"/>
+          <w:szCs w:val="16"/>
+        </w:rPr>
+        <w:tab/>
+      </w:r>
+      <w:r>
+        <w:rPr>
+          <w:rFonts w:ascii="Courier New" w:hAnsi="Courier New" w:cs="Courier New"/>
+          <w:sz w:val="16"/>
+          <w:szCs w:val="16"/>
+        </w:rPr>
+        <w:tab/>
+      </w:r>
+      <w:r>
+        <w:rPr>
+          <w:rFonts w:ascii="Courier New" w:hAnsi="Courier New" w:cs="Courier New"/>
+          <w:sz w:val="16"/>
+          <w:szCs w:val="16"/>
+        </w:rPr>
+        <w:tab/>
+      </w:r>
+      <w:r>
+        <w:rPr>
+          <w:rFonts w:ascii="Courier New" w:hAnsi="Courier New" w:cs="Courier New"/>
+          <w:sz w:val="16"/>
+          <w:szCs w:val="16"/>
+        </w:rPr>
+        <w:tab/>
+        <w:t>Comment.cs</w:t>
+      </w:r>
+    </w:p>
+    <w:p>
+      <w:pPr>
+        <w:bidi w:val="0"/>
+        <w:rPr>
+          <w:rFonts w:ascii="Courier New" w:hAnsi="Courier New" w:cs="Courier New"/>
+          <w:sz w:val="16"/>
+          <w:szCs w:val="16"/>
+        </w:rPr>
+      </w:pPr>
+      <w:r>
+        <w:rPr>
+          <w:rFonts w:ascii="Courier New" w:hAnsi="Courier New" w:cs="Courier New"/>
+          <w:sz w:val="16"/>
+          <w:szCs w:val="16"/>
+        </w:rPr>
+        <w:tab/>
+        <w:t xml:space="preserve">[Base] </w:t>
+      </w:r>
+      <w:r>
+        <w:rPr>
+          <w:rFonts w:ascii="Courier New" w:hAnsi="Courier New" w:cs="Courier New"/>
+          <w:sz w:val="16"/>
+          <w:szCs w:val="16"/>
+        </w:rPr>
+        <w:sym w:font="Wingdings" w:char="F0E0"/>
+      </w:r>
+      <w:r>
+        <w:rPr>
+          <w:rFonts w:ascii="Courier New" w:hAnsi="Courier New" w:cs="Courier New"/>
+          <w:sz w:val="16"/>
+          <w:szCs w:val="16"/>
+        </w:rPr>
+        <w:t xml:space="preserve"> </w:t>
       </w:r>
       <w:r>
         <w:rPr>
@@ -6036,501 +6709,7 @@
           <w:sz w:val="16"/>
           <w:szCs w:val="16"/>
         </w:rPr>
-        <w:t>User</w:t>
-      </w:r>
-      <w:r>
-        <w:rPr>
-          <w:rFonts w:ascii="Courier New" w:hAnsi="Courier New" w:cs="Courier New"/>
-          <w:sz w:val="16"/>
-          <w:szCs w:val="16"/>
-        </w:rPr>
-        <w:t>s]</w:t>
-      </w:r>
-    </w:p>
-    <w:p>
-      <w:pPr>
-        <w:bidi w:val="0"/>
-        <w:rPr>
-          <w:rFonts w:ascii="Courier New" w:hAnsi="Courier New" w:cs="Courier New"/>
-          <w:sz w:val="16"/>
-          <w:szCs w:val="16"/>
-        </w:rPr>
-      </w:pPr>
-      <w:r>
-        <w:rPr>
-          <w:rFonts w:ascii="Courier New" w:hAnsi="Courier New" w:cs="Courier New"/>
-          <w:sz w:val="16"/>
-          <w:szCs w:val="16"/>
-        </w:rPr>
-        <w:tab/>
-      </w:r>
-      <w:r>
-        <w:rPr>
-          <w:rFonts w:ascii="Courier New" w:hAnsi="Courier New" w:cs="Courier New"/>
-          <w:sz w:val="16"/>
-          <w:szCs w:val="16"/>
-        </w:rPr>
-        <w:tab/>
-      </w:r>
-      <w:r>
-        <w:rPr>
-          <w:rFonts w:ascii="Courier New" w:hAnsi="Courier New" w:cs="Courier New"/>
-          <w:sz w:val="16"/>
-          <w:szCs w:val="16"/>
-        </w:rPr>
-        <w:tab/>
-        <w:t>User.cs</w:t>
-      </w:r>
-    </w:p>
-    <w:p>
-      <w:pPr>
-        <w:bidi w:val="0"/>
-        <w:rPr>
-          <w:rFonts w:ascii="Courier New" w:hAnsi="Courier New" w:cs="Courier New"/>
-          <w:sz w:val="16"/>
-          <w:szCs w:val="16"/>
-        </w:rPr>
-      </w:pPr>
-      <w:r>
-        <w:rPr>
-          <w:rFonts w:ascii="Courier New" w:hAnsi="Courier New" w:cs="Courier New"/>
-          <w:sz w:val="16"/>
-          <w:szCs w:val="16"/>
-        </w:rPr>
-        <w:tab/>
-        <w:t>[[Cms]]</w:t>
-      </w:r>
-    </w:p>
-    <w:p>
-      <w:pPr>
-        <w:bidi w:val="0"/>
-        <w:rPr>
-          <w:rFonts w:ascii="Courier New" w:hAnsi="Courier New" w:cs="Courier New"/>
-          <w:sz w:val="16"/>
-          <w:szCs w:val="16"/>
-        </w:rPr>
-      </w:pPr>
-      <w:r>
-        <w:rPr>
-          <w:rFonts w:ascii="Courier New" w:hAnsi="Courier New" w:cs="Courier New"/>
-          <w:sz w:val="16"/>
-          <w:szCs w:val="16"/>
-        </w:rPr>
-        <w:tab/>
-      </w:r>
-      <w:r>
-        <w:rPr>
-          <w:rFonts w:ascii="Courier New" w:hAnsi="Courier New" w:cs="Courier New"/>
-          <w:sz w:val="16"/>
-          <w:szCs w:val="16"/>
-        </w:rPr>
-        <w:tab/>
-      </w:r>
-      <w:r>
-        <w:rPr>
-          <w:rFonts w:ascii="Courier New" w:hAnsi="Courier New" w:cs="Courier New"/>
-          <w:sz w:val="16"/>
-          <w:szCs w:val="16"/>
-        </w:rPr>
-        <w:t>[</w:t>
-      </w:r>
-      <w:r>
-        <w:rPr>
-          <w:rFonts w:ascii="Courier New" w:hAnsi="Courier New" w:cs="Courier New"/>
-          <w:sz w:val="16"/>
-          <w:szCs w:val="16"/>
-        </w:rPr>
-        <w:t>Post</w:t>
-      </w:r>
-      <w:r>
-        <w:rPr>
-          <w:rFonts w:ascii="Courier New" w:hAnsi="Courier New" w:cs="Courier New"/>
-          <w:sz w:val="16"/>
-          <w:szCs w:val="16"/>
-        </w:rPr>
-        <w:t>s]</w:t>
-      </w:r>
-    </w:p>
-    <w:p>
-      <w:pPr>
-        <w:bidi w:val="0"/>
-        <w:rPr>
-          <w:rFonts w:ascii="Courier New" w:hAnsi="Courier New" w:cs="Courier New"/>
-          <w:sz w:val="16"/>
-          <w:szCs w:val="16"/>
-        </w:rPr>
-      </w:pPr>
-      <w:r>
-        <w:rPr>
-          <w:rFonts w:ascii="Courier New" w:hAnsi="Courier New" w:cs="Courier New"/>
-          <w:sz w:val="16"/>
-          <w:szCs w:val="16"/>
-        </w:rPr>
-        <w:tab/>
-      </w:r>
-      <w:r>
-        <w:rPr>
-          <w:rFonts w:ascii="Courier New" w:hAnsi="Courier New" w:cs="Courier New"/>
-          <w:sz w:val="16"/>
-          <w:szCs w:val="16"/>
-        </w:rPr>
-        <w:tab/>
-      </w:r>
-      <w:r>
-        <w:rPr>
-          <w:rFonts w:ascii="Courier New" w:hAnsi="Courier New" w:cs="Courier New"/>
-          <w:sz w:val="16"/>
-          <w:szCs w:val="16"/>
-        </w:rPr>
-        <w:tab/>
-        <w:t>Post.cs</w:t>
-      </w:r>
-    </w:p>
-    <w:p>
-      <w:pPr>
-        <w:bidi w:val="0"/>
-        <w:rPr>
-          <w:rFonts w:ascii="Courier New" w:hAnsi="Courier New" w:cs="Courier New"/>
-          <w:b/>
-          <w:bCs/>
-          <w:sz w:val="24"/>
-          <w:szCs w:val="24"/>
-        </w:rPr>
-      </w:pPr>
-      <w:r>
-        <w:rPr>
-          <w:rFonts w:ascii="Courier New" w:hAnsi="Courier New" w:cs="Courier New"/>
-          <w:b/>
-          <w:bCs/>
-          <w:sz w:val="24"/>
-          <w:szCs w:val="24"/>
-        </w:rPr>
-        <w:t>Sample (</w:t>
-      </w:r>
-      <w:r>
-        <w:rPr>
-          <w:rFonts w:ascii="Courier New" w:hAnsi="Courier New" w:cs="Courier New"/>
-          <w:b/>
-          <w:bCs/>
-          <w:sz w:val="24"/>
-          <w:szCs w:val="24"/>
-        </w:rPr>
-        <w:t>4</w:t>
-      </w:r>
-      <w:r>
-        <w:rPr>
-          <w:rFonts w:ascii="Courier New" w:hAnsi="Courier New" w:cs="Courier New"/>
-          <w:b/>
-          <w:bCs/>
-          <w:sz w:val="24"/>
-          <w:szCs w:val="24"/>
-        </w:rPr>
-        <w:t>)</w:t>
-      </w:r>
-    </w:p>
-    <w:p>
-      <w:pPr>
-        <w:bidi w:val="0"/>
-        <w:rPr>
-          <w:rFonts w:ascii="Courier New" w:hAnsi="Courier New" w:cs="Courier New"/>
-          <w:sz w:val="16"/>
-          <w:szCs w:val="16"/>
-        </w:rPr>
-      </w:pPr>
-      <w:r>
-        <w:rPr>
-          <w:rFonts w:ascii="Courier New" w:hAnsi="Courier New" w:cs="Courier New"/>
-          <w:sz w:val="16"/>
-          <w:szCs w:val="16"/>
-        </w:rPr>
-        <w:t>[[Domain]]</w:t>
-      </w:r>
-    </w:p>
-    <w:p>
-      <w:pPr>
-        <w:bidi w:val="0"/>
-        <w:rPr>
-          <w:rFonts w:ascii="Courier New" w:hAnsi="Courier New" w:cs="Courier New"/>
-          <w:sz w:val="16"/>
-          <w:szCs w:val="16"/>
-        </w:rPr>
-      </w:pPr>
-      <w:r>
-        <w:rPr>
-          <w:rFonts w:ascii="Courier New" w:hAnsi="Courier New" w:cs="Courier New"/>
-          <w:sz w:val="16"/>
-          <w:szCs w:val="16"/>
-        </w:rPr>
-        <w:tab/>
-      </w:r>
-      <w:r>
-        <w:rPr>
-          <w:rFonts w:ascii="Courier New" w:hAnsi="Courier New" w:cs="Courier New"/>
-          <w:sz w:val="16"/>
-          <w:szCs w:val="16"/>
-        </w:rPr>
-        <w:t>[Features]</w:t>
-      </w:r>
-    </w:p>
-    <w:p>
-      <w:pPr>
-        <w:bidi w:val="0"/>
-        <w:rPr>
-          <w:rFonts w:ascii="Courier New" w:hAnsi="Courier New" w:cs="Courier New"/>
-          <w:sz w:val="16"/>
-          <w:szCs w:val="16"/>
-        </w:rPr>
-      </w:pPr>
-      <w:r>
-        <w:rPr>
-          <w:rFonts w:ascii="Courier New" w:hAnsi="Courier New" w:cs="Courier New"/>
-          <w:sz w:val="16"/>
-          <w:szCs w:val="16"/>
-        </w:rPr>
-        <w:tab/>
-      </w:r>
-      <w:r>
-        <w:rPr>
-          <w:rFonts w:ascii="Courier New" w:hAnsi="Courier New" w:cs="Courier New"/>
-          <w:sz w:val="16"/>
-          <w:szCs w:val="16"/>
-        </w:rPr>
-        <w:tab/>
-        <w:t>[Identity]</w:t>
-      </w:r>
-    </w:p>
-    <w:p>
-      <w:pPr>
-        <w:bidi w:val="0"/>
-        <w:rPr>
-          <w:rFonts w:ascii="Courier New" w:hAnsi="Courier New" w:cs="Courier New"/>
-          <w:sz w:val="16"/>
-          <w:szCs w:val="16"/>
-        </w:rPr>
-      </w:pPr>
-      <w:r>
-        <w:rPr>
-          <w:rFonts w:ascii="Courier New" w:hAnsi="Courier New" w:cs="Courier New"/>
-          <w:sz w:val="16"/>
-          <w:szCs w:val="16"/>
-        </w:rPr>
-        <w:tab/>
-      </w:r>
-      <w:r>
-        <w:rPr>
-          <w:rFonts w:ascii="Courier New" w:hAnsi="Courier New" w:cs="Courier New"/>
-          <w:sz w:val="16"/>
-          <w:szCs w:val="16"/>
-        </w:rPr>
-        <w:tab/>
-      </w:r>
-      <w:r>
-        <w:rPr>
-          <w:rFonts w:ascii="Courier New" w:hAnsi="Courier New" w:cs="Courier New"/>
-          <w:sz w:val="16"/>
-          <w:szCs w:val="16"/>
-        </w:rPr>
-        <w:tab/>
-        <w:t>[Users]</w:t>
-      </w:r>
-    </w:p>
-    <w:p>
-      <w:pPr>
-        <w:bidi w:val="0"/>
-        <w:rPr>
-          <w:rFonts w:ascii="Courier New" w:hAnsi="Courier New" w:cs="Courier New"/>
-          <w:sz w:val="16"/>
-          <w:szCs w:val="16"/>
-        </w:rPr>
-      </w:pPr>
-      <w:r>
-        <w:rPr>
-          <w:rFonts w:ascii="Courier New" w:hAnsi="Courier New" w:cs="Courier New"/>
-          <w:sz w:val="16"/>
-          <w:szCs w:val="16"/>
-        </w:rPr>
-        <w:tab/>
-      </w:r>
-      <w:r>
-        <w:rPr>
-          <w:rFonts w:ascii="Courier New" w:hAnsi="Courier New" w:cs="Courier New"/>
-          <w:sz w:val="16"/>
-          <w:szCs w:val="16"/>
-        </w:rPr>
-        <w:tab/>
-      </w:r>
-      <w:r>
-        <w:rPr>
-          <w:rFonts w:ascii="Courier New" w:hAnsi="Courier New" w:cs="Courier New"/>
-          <w:sz w:val="16"/>
-          <w:szCs w:val="16"/>
-        </w:rPr>
-        <w:tab/>
-      </w:r>
-      <w:r>
-        <w:rPr>
-          <w:rFonts w:ascii="Courier New" w:hAnsi="Courier New" w:cs="Courier New"/>
-          <w:sz w:val="16"/>
-          <w:szCs w:val="16"/>
-        </w:rPr>
-        <w:tab/>
-        <w:t>User</w:t>
-      </w:r>
-      <w:r>
-        <w:rPr>
-          <w:rFonts w:ascii="Courier New" w:hAnsi="Courier New" w:cs="Courier New"/>
-          <w:sz w:val="16"/>
-          <w:szCs w:val="16"/>
-        </w:rPr>
-        <w:t>.cs</w:t>
-      </w:r>
-    </w:p>
-    <w:p>
-      <w:pPr>
-        <w:bidi w:val="0"/>
-        <w:rPr>
-          <w:rFonts w:ascii="Courier New" w:hAnsi="Courier New" w:cs="Courier New"/>
-          <w:sz w:val="16"/>
-          <w:szCs w:val="16"/>
-        </w:rPr>
-      </w:pPr>
-      <w:r>
-        <w:rPr>
-          <w:rFonts w:ascii="Courier New" w:hAnsi="Courier New" w:cs="Courier New"/>
-          <w:sz w:val="16"/>
-          <w:szCs w:val="16"/>
-        </w:rPr>
-        <w:tab/>
-      </w:r>
-      <w:r>
-        <w:rPr>
-          <w:rFonts w:ascii="Courier New" w:hAnsi="Courier New" w:cs="Courier New"/>
-          <w:sz w:val="16"/>
-          <w:szCs w:val="16"/>
-        </w:rPr>
-        <w:tab/>
-        <w:t>[[Cms]]</w:t>
-      </w:r>
-    </w:p>
-    <w:p>
-      <w:pPr>
-        <w:bidi w:val="0"/>
-        <w:rPr>
-          <w:rFonts w:ascii="Courier New" w:hAnsi="Courier New" w:cs="Courier New"/>
-          <w:sz w:val="16"/>
-          <w:szCs w:val="16"/>
-        </w:rPr>
-      </w:pPr>
-      <w:r>
-        <w:rPr>
-          <w:rFonts w:ascii="Courier New" w:hAnsi="Courier New" w:cs="Courier New"/>
-          <w:sz w:val="16"/>
-          <w:szCs w:val="16"/>
-        </w:rPr>
-        <w:tab/>
-      </w:r>
-      <w:r>
-        <w:rPr>
-          <w:rFonts w:ascii="Courier New" w:hAnsi="Courier New" w:cs="Courier New"/>
-          <w:sz w:val="16"/>
-          <w:szCs w:val="16"/>
-        </w:rPr>
-        <w:tab/>
-      </w:r>
-      <w:r>
-        <w:rPr>
-          <w:rFonts w:ascii="Courier New" w:hAnsi="Courier New" w:cs="Courier New"/>
-          <w:sz w:val="16"/>
-          <w:szCs w:val="16"/>
-        </w:rPr>
-        <w:tab/>
-        <w:t>[Posts]</w:t>
-      </w:r>
-    </w:p>
-    <w:p>
-      <w:pPr>
-        <w:bidi w:val="0"/>
-        <w:rPr>
-          <w:rFonts w:ascii="Courier New" w:hAnsi="Courier New" w:cs="Courier New"/>
-          <w:sz w:val="16"/>
-          <w:szCs w:val="16"/>
-        </w:rPr>
-      </w:pPr>
-      <w:r>
-        <w:rPr>
-          <w:rFonts w:ascii="Courier New" w:hAnsi="Courier New" w:cs="Courier New"/>
-          <w:sz w:val="16"/>
-          <w:szCs w:val="16"/>
-        </w:rPr>
-        <w:tab/>
-      </w:r>
-      <w:r>
-        <w:rPr>
-          <w:rFonts w:ascii="Courier New" w:hAnsi="Courier New" w:cs="Courier New"/>
-          <w:sz w:val="16"/>
-          <w:szCs w:val="16"/>
-        </w:rPr>
-        <w:tab/>
-      </w:r>
-      <w:r>
-        <w:rPr>
-          <w:rFonts w:ascii="Courier New" w:hAnsi="Courier New" w:cs="Courier New"/>
-          <w:sz w:val="16"/>
-          <w:szCs w:val="16"/>
-        </w:rPr>
-        <w:tab/>
-      </w:r>
-      <w:r>
-        <w:rPr>
-          <w:rFonts w:ascii="Courier New" w:hAnsi="Courier New" w:cs="Courier New"/>
-          <w:sz w:val="16"/>
-          <w:szCs w:val="16"/>
-        </w:rPr>
-        <w:tab/>
-        <w:t>Post</w:t>
-      </w:r>
-      <w:r>
-        <w:rPr>
-          <w:rFonts w:ascii="Courier New" w:hAnsi="Courier New" w:cs="Courier New"/>
-          <w:sz w:val="16"/>
-          <w:szCs w:val="16"/>
-        </w:rPr>
-        <w:t>.cs</w:t>
-      </w:r>
-    </w:p>
-    <w:p>
-      <w:pPr>
-        <w:bidi w:val="0"/>
-        <w:rPr>
-          <w:rFonts w:ascii="Courier New" w:hAnsi="Courier New" w:cs="Courier New"/>
-          <w:sz w:val="16"/>
-          <w:szCs w:val="16"/>
-        </w:rPr>
-      </w:pPr>
-      <w:r>
-        <w:rPr>
-          <w:rFonts w:ascii="Courier New" w:hAnsi="Courier New" w:cs="Courier New"/>
-          <w:sz w:val="16"/>
-          <w:szCs w:val="16"/>
-        </w:rPr>
-        <w:tab/>
-        <w:t xml:space="preserve">[Base] </w:t>
-      </w:r>
-      <w:r>
-        <w:rPr>
-          <w:rFonts w:ascii="Courier New" w:hAnsi="Courier New" w:cs="Courier New"/>
-          <w:sz w:val="16"/>
-          <w:szCs w:val="16"/>
-        </w:rPr>
-        <w:sym w:font="Wingdings" w:char="F0E0"/>
-      </w:r>
-      <w:r>
-        <w:rPr>
-          <w:rFonts w:ascii="Courier New" w:hAnsi="Courier New" w:cs="Courier New"/>
-          <w:sz w:val="16"/>
-          <w:szCs w:val="16"/>
-        </w:rPr>
-        <w:t xml:space="preserve"> Seed</w:t>
+        <w:t>Seed</w:t>
       </w:r>
       <w:r>
         <w:rPr>
@@ -6551,22 +6730,31 @@
         </w:rPr>
         <w:t>ork</w:t>
       </w:r>
-    </w:p>
-    <w:p>
-      <w:pPr>
-        <w:bidi w:val="0"/>
-        <w:rPr>
-          <w:rFonts w:ascii="Courier New" w:hAnsi="Courier New" w:cs="Courier New"/>
-          <w:sz w:val="16"/>
-          <w:szCs w:val="16"/>
-        </w:rPr>
-      </w:pPr>
-      <w:r>
-        <w:rPr>
-          <w:rFonts w:ascii="Courier New" w:hAnsi="Courier New" w:cs="Courier New"/>
-          <w:sz w:val="16"/>
-          <w:szCs w:val="16"/>
-        </w:rPr>
+      <w:r>
+        <w:rPr>
+          <w:rFonts w:ascii="Courier New" w:hAnsi="Courier New" w:cs="Courier New"/>
+          <w:sz w:val="16"/>
+          <w:szCs w:val="16"/>
+        </w:rPr>
+        <w:t>]</w:t>
+      </w:r>
+    </w:p>
+    <w:p>
+      <w:pPr>
+        <w:bidi w:val="0"/>
+        <w:rPr>
+          <w:rFonts w:ascii="Courier New" w:hAnsi="Courier New" w:cs="Courier New"/>
+          <w:sz w:val="16"/>
+          <w:szCs w:val="16"/>
+        </w:rPr>
+      </w:pPr>
+      <w:r>
+        <w:rPr>
+          <w:rFonts w:ascii="Courier New" w:hAnsi="Courier New" w:cs="Courier New"/>
+          <w:sz w:val="16"/>
+          <w:szCs w:val="16"/>
+        </w:rPr>
+        <w:lastRenderedPageBreak/>
         <w:tab/>
       </w:r>
       <w:r>
@@ -6775,7 +6963,109 @@
           <w:szCs w:val="16"/>
         </w:rPr>
         <w:tab/>
-        <w:t xml:space="preserve">Create Folder: [Users] </w:t>
+        <w:t>Create Folder: [Users]</w:t>
+      </w:r>
+    </w:p>
+    <w:p>
+      <w:pPr>
+        <w:bidi w:val="0"/>
+        <w:rPr>
+          <w:rFonts w:ascii="Courier New" w:hAnsi="Courier New" w:cs="Courier New"/>
+          <w:sz w:val="16"/>
+          <w:szCs w:val="16"/>
+        </w:rPr>
+      </w:pPr>
+      <w:r>
+        <w:rPr>
+          <w:rFonts w:ascii="Courier New" w:hAnsi="Courier New" w:cs="Courier New"/>
+          <w:sz w:val="16"/>
+          <w:szCs w:val="16"/>
+        </w:rPr>
+        <w:tab/>
+      </w:r>
+      <w:r>
+        <w:rPr>
+          <w:rFonts w:ascii="Courier New" w:hAnsi="Courier New" w:cs="Courier New"/>
+          <w:sz w:val="16"/>
+          <w:szCs w:val="16"/>
+        </w:rPr>
+        <w:tab/>
+      </w:r>
+      <w:r>
+        <w:rPr>
+          <w:rFonts w:ascii="Courier New" w:hAnsi="Courier New" w:cs="Courier New"/>
+          <w:sz w:val="16"/>
+          <w:szCs w:val="16"/>
+        </w:rPr>
+        <w:tab/>
+        <w:t>In [Users] Folder:</w:t>
+      </w:r>
+    </w:p>
+    <w:p>
+      <w:pPr>
+        <w:bidi w:val="0"/>
+        <w:rPr>
+          <w:rFonts w:ascii="Courier New" w:hAnsi="Courier New" w:cs="Courier New"/>
+          <w:sz w:val="16"/>
+          <w:szCs w:val="16"/>
+        </w:rPr>
+      </w:pPr>
+      <w:r>
+        <w:rPr>
+          <w:rFonts w:ascii="Courier New" w:hAnsi="Courier New" w:cs="Courier New"/>
+          <w:sz w:val="16"/>
+          <w:szCs w:val="16"/>
+        </w:rPr>
+        <w:tab/>
+      </w:r>
+      <w:r>
+        <w:rPr>
+          <w:rFonts w:ascii="Courier New" w:hAnsi="Courier New" w:cs="Courier New"/>
+          <w:sz w:val="16"/>
+          <w:szCs w:val="16"/>
+        </w:rPr>
+        <w:tab/>
+      </w:r>
+      <w:r>
+        <w:rPr>
+          <w:rFonts w:ascii="Courier New" w:hAnsi="Courier New" w:cs="Courier New"/>
+          <w:sz w:val="16"/>
+          <w:szCs w:val="16"/>
+        </w:rPr>
+        <w:tab/>
+      </w:r>
+      <w:r>
+        <w:rPr>
+          <w:rFonts w:ascii="Courier New" w:hAnsi="Courier New" w:cs="Courier New"/>
+          <w:sz w:val="16"/>
+          <w:szCs w:val="16"/>
+        </w:rPr>
+        <w:tab/>
+        <w:t>Create Folder: [Enum</w:t>
+      </w:r>
+      <w:r>
+        <w:rPr>
+          <w:rFonts w:ascii="Courier New" w:hAnsi="Courier New" w:cs="Courier New"/>
+          <w:sz w:val="16"/>
+          <w:szCs w:val="16"/>
+        </w:rPr>
+        <w:t>s</w:t>
+      </w:r>
+      <w:r>
+        <w:rPr>
+          <w:rFonts w:ascii="Courier New" w:hAnsi="Courier New" w:cs="Courier New"/>
+          <w:sz w:val="16"/>
+          <w:szCs w:val="16"/>
+        </w:rPr>
+        <w:t>]</w:t>
+      </w:r>
+      <w:r>
+        <w:rPr>
+          <w:rFonts w:ascii="Courier New" w:hAnsi="Courier New" w:cs="Courier New"/>
+          <w:sz w:val="16"/>
+          <w:szCs w:val="16"/>
+        </w:rPr>
+        <w:t xml:space="preserve"> </w:t>
       </w:r>
       <w:r>
         <w:rPr>
@@ -6802,85 +7092,127 @@
           <w:sz w:val="16"/>
           <w:szCs w:val="16"/>
         </w:rPr>
-        <w:t>Aggregate</w:t>
-      </w:r>
-    </w:p>
-    <w:p>
-      <w:pPr>
-        <w:bidi w:val="0"/>
-        <w:rPr>
-          <w:rFonts w:ascii="Courier New" w:hAnsi="Courier New" w:cs="Courier New"/>
-          <w:sz w:val="16"/>
-          <w:szCs w:val="16"/>
-        </w:rPr>
-      </w:pPr>
-      <w:r>
-        <w:rPr>
-          <w:rFonts w:ascii="Courier New" w:hAnsi="Courier New" w:cs="Courier New"/>
-          <w:sz w:val="16"/>
-          <w:szCs w:val="16"/>
-        </w:rPr>
-        <w:tab/>
-      </w:r>
-      <w:r>
-        <w:rPr>
-          <w:rFonts w:ascii="Courier New" w:hAnsi="Courier New" w:cs="Courier New"/>
-          <w:sz w:val="16"/>
-          <w:szCs w:val="16"/>
-        </w:rPr>
-        <w:tab/>
-      </w:r>
-      <w:r>
-        <w:rPr>
-          <w:rFonts w:ascii="Courier New" w:hAnsi="Courier New" w:cs="Courier New"/>
-          <w:sz w:val="16"/>
-          <w:szCs w:val="16"/>
-        </w:rPr>
-        <w:tab/>
-        <w:t>In [Users] Folder:</w:t>
-      </w:r>
-    </w:p>
-    <w:p>
-      <w:pPr>
-        <w:bidi w:val="0"/>
-        <w:rPr>
-          <w:rFonts w:ascii="Courier New" w:hAnsi="Courier New" w:cs="Courier New"/>
-          <w:sz w:val="16"/>
-          <w:szCs w:val="16"/>
-        </w:rPr>
-      </w:pPr>
-      <w:r>
-        <w:rPr>
-          <w:rFonts w:ascii="Courier New" w:hAnsi="Courier New" w:cs="Courier New"/>
-          <w:sz w:val="16"/>
-          <w:szCs w:val="16"/>
-        </w:rPr>
-        <w:tab/>
-      </w:r>
-      <w:r>
-        <w:rPr>
-          <w:rFonts w:ascii="Courier New" w:hAnsi="Courier New" w:cs="Courier New"/>
-          <w:sz w:val="16"/>
-          <w:szCs w:val="16"/>
-        </w:rPr>
-        <w:tab/>
-      </w:r>
-      <w:r>
-        <w:rPr>
-          <w:rFonts w:ascii="Courier New" w:hAnsi="Courier New" w:cs="Courier New"/>
-          <w:sz w:val="16"/>
-          <w:szCs w:val="16"/>
-        </w:rPr>
-        <w:tab/>
-      </w:r>
-      <w:r>
-        <w:rPr>
-          <w:rFonts w:ascii="Courier New" w:hAnsi="Courier New" w:cs="Courier New"/>
-          <w:sz w:val="16"/>
-          <w:szCs w:val="16"/>
-        </w:rPr>
-        <w:tab/>
-        <w:t>Create Folder: [Enum</w:t>
+        <w:t>Not Enumerations</w:t>
+      </w:r>
+    </w:p>
+    <w:p>
+      <w:pPr>
+        <w:bidi w:val="0"/>
+        <w:rPr>
+          <w:rFonts w:ascii="Courier New" w:hAnsi="Courier New" w:cs="Courier New"/>
+          <w:sz w:val="16"/>
+          <w:szCs w:val="16"/>
+        </w:rPr>
+      </w:pPr>
+    </w:p>
+    <w:p>
+      <w:pPr>
+        <w:bidi w:val="0"/>
+        <w:rPr>
+          <w:rFonts w:ascii="Courier New" w:hAnsi="Courier New" w:cs="Courier New"/>
+          <w:sz w:val="16"/>
+          <w:szCs w:val="16"/>
+        </w:rPr>
+      </w:pPr>
+      <w:r>
+        <w:rPr>
+          <w:rFonts w:ascii="Courier New" w:hAnsi="Courier New" w:cs="Courier New"/>
+          <w:sz w:val="16"/>
+          <w:szCs w:val="16"/>
+        </w:rPr>
+        <w:tab/>
+        <w:t>In [Seedwork] Folder:</w:t>
+      </w:r>
+    </w:p>
+    <w:p>
+      <w:pPr>
+        <w:bidi w:val="0"/>
+        <w:rPr>
+          <w:rFonts w:ascii="Courier New" w:hAnsi="Courier New" w:cs="Courier New"/>
+          <w:sz w:val="16"/>
+          <w:szCs w:val="16"/>
+        </w:rPr>
+      </w:pPr>
+      <w:r>
+        <w:rPr>
+          <w:rFonts w:ascii="Courier New" w:hAnsi="Courier New" w:cs="Courier New"/>
+          <w:sz w:val="16"/>
+          <w:szCs w:val="16"/>
+        </w:rPr>
+        <w:tab/>
+      </w:r>
+      <w:r>
+        <w:rPr>
+          <w:rFonts w:ascii="Courier New" w:hAnsi="Courier New" w:cs="Courier New"/>
+          <w:sz w:val="16"/>
+          <w:szCs w:val="16"/>
+        </w:rPr>
+        <w:tab/>
+        <w:t>Create File: Entity.cs</w:t>
+      </w:r>
+      <w:r>
+        <w:rPr>
+          <w:rFonts w:ascii="Courier New" w:hAnsi="Courier New" w:cs="Courier New"/>
+          <w:sz w:val="16"/>
+          <w:szCs w:val="16"/>
+        </w:rPr>
+        <w:t xml:space="preserve"> </w:t>
+      </w:r>
+      <w:r>
+        <w:rPr>
+          <w:rFonts w:ascii="Courier New" w:hAnsi="Courier New" w:cs="Courier New"/>
+          <w:sz w:val="16"/>
+          <w:szCs w:val="16"/>
+        </w:rPr>
+        <w:sym w:font="Wingdings" w:char="F0E0"/>
+      </w:r>
+      <w:r>
+        <w:rPr>
+          <w:rFonts w:ascii="Courier New" w:hAnsi="Courier New" w:cs="Courier New"/>
+          <w:sz w:val="16"/>
+          <w:szCs w:val="16"/>
+        </w:rPr>
+        <w:t xml:space="preserve"> </w:t>
+      </w:r>
+      <w:r>
+        <w:rPr>
+          <w:rFonts w:ascii="Courier New" w:hAnsi="Courier New" w:cs="Courier New"/>
+          <w:b/>
+          <w:bCs/>
+          <w:color w:val="FF0000"/>
+          <w:sz w:val="16"/>
+          <w:szCs w:val="16"/>
+        </w:rPr>
+        <w:t>Should be Abstract Class!</w:t>
+      </w:r>
+    </w:p>
+    <w:p>
+      <w:pPr>
+        <w:bidi w:val="0"/>
+        <w:rPr>
+          <w:rFonts w:ascii="Courier New" w:hAnsi="Courier New" w:cs="Courier New"/>
+          <w:sz w:val="16"/>
+          <w:szCs w:val="16"/>
+        </w:rPr>
+      </w:pPr>
+    </w:p>
+    <w:p>
+      <w:pPr>
+        <w:bidi w:val="0"/>
+        <w:rPr>
+          <w:rFonts w:ascii="Courier New" w:hAnsi="Courier New" w:cs="Courier New"/>
+          <w:sz w:val="16"/>
+          <w:szCs w:val="16"/>
+        </w:rPr>
+      </w:pPr>
+      <w:r>
+        <w:rPr>
+          <w:rFonts w:ascii="Courier New" w:hAnsi="Courier New" w:cs="Courier New"/>
+          <w:sz w:val="16"/>
+          <w:szCs w:val="16"/>
+        </w:rPr>
+        <w:tab/>
+        <w:t>In [Enum</w:t>
       </w:r>
       <w:r>
         <w:rPr>
@@ -6896,7 +7228,34 @@
           <w:sz w:val="16"/>
           <w:szCs w:val="16"/>
         </w:rPr>
-        <w:t>]</w:t>
+        <w:t>] Folder:</w:t>
+      </w:r>
+    </w:p>
+    <w:p>
+      <w:pPr>
+        <w:bidi w:val="0"/>
+        <w:rPr>
+          <w:rFonts w:ascii="Courier New" w:hAnsi="Courier New" w:cs="Courier New"/>
+          <w:sz w:val="16"/>
+          <w:szCs w:val="16"/>
+        </w:rPr>
+      </w:pPr>
+      <w:r>
+        <w:rPr>
+          <w:rFonts w:ascii="Courier New" w:hAnsi="Courier New" w:cs="Courier New"/>
+          <w:sz w:val="16"/>
+          <w:szCs w:val="16"/>
+        </w:rPr>
+        <w:tab/>
+      </w:r>
+      <w:r>
+        <w:rPr>
+          <w:rFonts w:ascii="Courier New" w:hAnsi="Courier New" w:cs="Courier New"/>
+          <w:sz w:val="16"/>
+          <w:szCs w:val="16"/>
+        </w:rPr>
+        <w:tab/>
+        <w:t>Create File: Role.cs</w:t>
       </w:r>
       <w:r>
         <w:rPr>
@@ -6931,135 +7290,44 @@
           <w:sz w:val="16"/>
           <w:szCs w:val="16"/>
         </w:rPr>
-        <w:t>Not Enumerations</w:t>
-      </w:r>
-    </w:p>
-    <w:p>
-      <w:pPr>
-        <w:bidi w:val="0"/>
-        <w:rPr>
-          <w:rFonts w:ascii="Courier New" w:hAnsi="Courier New" w:cs="Courier New"/>
-          <w:sz w:val="16"/>
-          <w:szCs w:val="16"/>
-        </w:rPr>
-      </w:pPr>
-    </w:p>
-    <w:p>
-      <w:pPr>
-        <w:bidi w:val="0"/>
-        <w:rPr>
-          <w:rFonts w:ascii="Courier New" w:hAnsi="Courier New" w:cs="Courier New"/>
-          <w:sz w:val="16"/>
-          <w:szCs w:val="16"/>
-        </w:rPr>
-      </w:pPr>
-      <w:r>
-        <w:rPr>
-          <w:rFonts w:ascii="Courier New" w:hAnsi="Courier New" w:cs="Courier New"/>
-          <w:sz w:val="16"/>
-          <w:szCs w:val="16"/>
-        </w:rPr>
-        <w:tab/>
-        <w:t>In [Seedwork] Folder:</w:t>
-      </w:r>
-    </w:p>
-    <w:p>
-      <w:pPr>
-        <w:bidi w:val="0"/>
-        <w:rPr>
-          <w:rFonts w:ascii="Courier New" w:hAnsi="Courier New" w:cs="Courier New"/>
-          <w:sz w:val="16"/>
-          <w:szCs w:val="16"/>
-        </w:rPr>
-      </w:pPr>
-      <w:r>
-        <w:rPr>
-          <w:rFonts w:ascii="Courier New" w:hAnsi="Courier New" w:cs="Courier New"/>
-          <w:sz w:val="16"/>
-          <w:szCs w:val="16"/>
-        </w:rPr>
-        <w:tab/>
-      </w:r>
-      <w:r>
-        <w:rPr>
-          <w:rFonts w:ascii="Courier New" w:hAnsi="Courier New" w:cs="Courier New"/>
-          <w:sz w:val="16"/>
-          <w:szCs w:val="16"/>
-        </w:rPr>
-        <w:tab/>
-        <w:t>Create File: Entity.cs</w:t>
-      </w:r>
-      <w:r>
-        <w:rPr>
-          <w:rFonts w:ascii="Courier New" w:hAnsi="Courier New" w:cs="Courier New"/>
-          <w:sz w:val="16"/>
-          <w:szCs w:val="16"/>
-        </w:rPr>
-        <w:t xml:space="preserve"> </w:t>
-      </w:r>
-      <w:r>
-        <w:rPr>
-          <w:rFonts w:ascii="Courier New" w:hAnsi="Courier New" w:cs="Courier New"/>
-          <w:sz w:val="16"/>
-          <w:szCs w:val="16"/>
-        </w:rPr>
-        <w:sym w:font="Wingdings" w:char="F0E0"/>
-      </w:r>
-      <w:r>
-        <w:rPr>
-          <w:rFonts w:ascii="Courier New" w:hAnsi="Courier New" w:cs="Courier New"/>
-          <w:sz w:val="16"/>
-          <w:szCs w:val="16"/>
-        </w:rPr>
-        <w:t xml:space="preserve"> </w:t>
-      </w:r>
-      <w:r>
-        <w:rPr>
-          <w:rFonts w:ascii="Courier New" w:hAnsi="Courier New" w:cs="Courier New"/>
-          <w:b/>
-          <w:bCs/>
-          <w:color w:val="FF0000"/>
-          <w:sz w:val="16"/>
-          <w:szCs w:val="16"/>
-        </w:rPr>
-        <w:t>Should be Abstract Class!</w:t>
-      </w:r>
-    </w:p>
-    <w:p>
-      <w:pPr>
-        <w:bidi w:val="0"/>
-        <w:rPr>
-          <w:rFonts w:ascii="Courier New" w:hAnsi="Courier New" w:cs="Courier New"/>
-          <w:sz w:val="16"/>
-          <w:szCs w:val="16"/>
-        </w:rPr>
-      </w:pPr>
-    </w:p>
-    <w:p>
-      <w:pPr>
-        <w:bidi w:val="0"/>
-        <w:rPr>
-          <w:rFonts w:ascii="Courier New" w:hAnsi="Courier New" w:cs="Courier New"/>
-          <w:sz w:val="16"/>
-          <w:szCs w:val="16"/>
-        </w:rPr>
-      </w:pPr>
-      <w:r>
-        <w:rPr>
-          <w:rFonts w:ascii="Courier New" w:hAnsi="Courier New" w:cs="Courier New"/>
-          <w:sz w:val="16"/>
-          <w:szCs w:val="16"/>
-        </w:rPr>
-        <w:tab/>
-        <w:t>In [Enum</w:t>
-      </w:r>
-      <w:r>
-        <w:rPr>
-          <w:rFonts w:ascii="Courier New" w:hAnsi="Courier New" w:cs="Courier New"/>
-          <w:sz w:val="16"/>
-          <w:szCs w:val="16"/>
-        </w:rPr>
-        <w:t>s</w:t>
+        <w:t>Using enumerations in EF Core!</w:t>
+      </w:r>
+    </w:p>
+    <w:p>
+      <w:pPr>
+        <w:bidi w:val="0"/>
+        <w:rPr>
+          <w:rFonts w:ascii="Courier New" w:hAnsi="Courier New" w:cs="Courier New"/>
+          <w:sz w:val="16"/>
+          <w:szCs w:val="16"/>
+        </w:rPr>
+      </w:pPr>
+    </w:p>
+    <w:p>
+      <w:pPr>
+        <w:bidi w:val="0"/>
+        <w:rPr>
+          <w:rFonts w:ascii="Courier New" w:hAnsi="Courier New" w:cs="Courier New"/>
+          <w:sz w:val="16"/>
+          <w:szCs w:val="16"/>
+        </w:rPr>
+      </w:pPr>
+      <w:r>
+        <w:rPr>
+          <w:rFonts w:ascii="Courier New" w:hAnsi="Courier New" w:cs="Courier New"/>
+          <w:sz w:val="16"/>
+          <w:szCs w:val="16"/>
+        </w:rPr>
+        <w:tab/>
+        <w:t>In [</w:t>
+      </w:r>
+      <w:r>
+        <w:rPr>
+          <w:rFonts w:ascii="Courier New" w:hAnsi="Courier New" w:cs="Courier New"/>
+          <w:sz w:val="16"/>
+          <w:szCs w:val="16"/>
+        </w:rPr>
+        <w:t>Users</w:t>
       </w:r>
       <w:r>
         <w:rPr>
@@ -7094,149 +7362,7 @@
           <w:szCs w:val="16"/>
         </w:rPr>
         <w:tab/>
-        <w:t>Create File: Role.cs</w:t>
-      </w:r>
-      <w:r>
-        <w:rPr>
-          <w:rFonts w:ascii="Courier New" w:hAnsi="Courier New" w:cs="Courier New"/>
-          <w:sz w:val="16"/>
-          <w:szCs w:val="16"/>
-        </w:rPr>
-        <w:t xml:space="preserve"> </w:t>
-      </w:r>
-      <w:r>
-        <w:rPr>
-          <w:rFonts w:ascii="Courier New" w:hAnsi="Courier New" w:cs="Courier New"/>
-          <w:sz w:val="16"/>
-          <w:szCs w:val="16"/>
-        </w:rPr>
-        <w:sym w:font="Wingdings" w:char="F0E0"/>
-      </w:r>
-      <w:r>
-        <w:rPr>
-          <w:rFonts w:ascii="Courier New" w:hAnsi="Courier New" w:cs="Courier New"/>
-          <w:sz w:val="16"/>
-          <w:szCs w:val="16"/>
-        </w:rPr>
-        <w:t xml:space="preserve"> </w:t>
-      </w:r>
-      <w:r>
-        <w:rPr>
-          <w:rFonts w:ascii="Courier New" w:hAnsi="Courier New" w:cs="Courier New"/>
-          <w:b/>
-          <w:bCs/>
-          <w:color w:val="FF0000"/>
-          <w:sz w:val="16"/>
-          <w:szCs w:val="16"/>
-        </w:rPr>
-        <w:t>Using enumerations in EF Core!</w:t>
-      </w:r>
-    </w:p>
-    <w:p>
-      <w:pPr>
-        <w:bidi w:val="0"/>
-        <w:rPr>
-          <w:rFonts w:ascii="Courier New" w:hAnsi="Courier New" w:cs="Courier New"/>
-          <w:sz w:val="16"/>
-          <w:szCs w:val="16"/>
-        </w:rPr>
-      </w:pPr>
-    </w:p>
-    <w:p>
-      <w:pPr>
-        <w:bidi w:val="0"/>
-        <w:rPr>
-          <w:rFonts w:ascii="Courier New" w:hAnsi="Courier New" w:cs="Courier New"/>
-          <w:sz w:val="16"/>
-          <w:szCs w:val="16"/>
-        </w:rPr>
-      </w:pPr>
-      <w:r>
-        <w:rPr>
-          <w:rFonts w:ascii="Courier New" w:hAnsi="Courier New" w:cs="Courier New"/>
-          <w:sz w:val="16"/>
-          <w:szCs w:val="16"/>
-        </w:rPr>
-        <w:tab/>
-        <w:t>In [</w:t>
-      </w:r>
-      <w:r>
-        <w:rPr>
-          <w:rFonts w:ascii="Courier New" w:hAnsi="Courier New" w:cs="Courier New"/>
-          <w:sz w:val="16"/>
-          <w:szCs w:val="16"/>
-        </w:rPr>
-        <w:t>Users</w:t>
-      </w:r>
-      <w:r>
-        <w:rPr>
-          <w:rFonts w:ascii="Courier New" w:hAnsi="Courier New" w:cs="Courier New"/>
-          <w:sz w:val="16"/>
-          <w:szCs w:val="16"/>
-        </w:rPr>
-        <w:t>] Folder:</w:t>
-      </w:r>
-    </w:p>
-    <w:p>
-      <w:pPr>
-        <w:bidi w:val="0"/>
-        <w:rPr>
-          <w:rFonts w:ascii="Courier New" w:hAnsi="Courier New" w:cs="Courier New"/>
-          <w:sz w:val="16"/>
-          <w:szCs w:val="16"/>
-        </w:rPr>
-      </w:pPr>
-      <w:r>
-        <w:rPr>
-          <w:rFonts w:ascii="Courier New" w:hAnsi="Courier New" w:cs="Courier New"/>
-          <w:sz w:val="16"/>
-          <w:szCs w:val="16"/>
-        </w:rPr>
-        <w:tab/>
-      </w:r>
-      <w:r>
-        <w:rPr>
-          <w:rFonts w:ascii="Courier New" w:hAnsi="Courier New" w:cs="Courier New"/>
-          <w:sz w:val="16"/>
-          <w:szCs w:val="16"/>
-        </w:rPr>
-        <w:tab/>
         <w:t>Create File: User.cs</w:t>
-      </w:r>
-      <w:r>
-        <w:rPr>
-          <w:rFonts w:ascii="Courier New" w:hAnsi="Courier New" w:cs="Courier New"/>
-          <w:sz w:val="16"/>
-          <w:szCs w:val="16"/>
-        </w:rPr>
-        <w:t xml:space="preserve"> </w:t>
-      </w:r>
-      <w:r>
-        <w:rPr>
-          <w:rFonts w:ascii="Courier New" w:hAnsi="Courier New" w:cs="Courier New"/>
-          <w:sz w:val="16"/>
-          <w:szCs w:val="16"/>
-        </w:rPr>
-        <w:sym w:font="Wingdings" w:char="F0E0"/>
-      </w:r>
-      <w:r>
-        <w:rPr>
-          <w:rFonts w:ascii="Courier New" w:hAnsi="Courier New" w:cs="Courier New"/>
-          <w:sz w:val="16"/>
-          <w:szCs w:val="16"/>
-        </w:rPr>
-        <w:t xml:space="preserve"> </w:t>
-      </w:r>
-      <w:r>
-        <w:rPr>
-          <w:rFonts w:ascii="Courier New" w:hAnsi="Courier New" w:cs="Courier New"/>
-          <w:b/>
-          <w:bCs/>
-          <w:color w:val="FF0000"/>
-          <w:sz w:val="16"/>
-          <w:szCs w:val="16"/>
-        </w:rPr>
-        <w:t>Aggregate Root</w:t>
       </w:r>
     </w:p>
     <w:p>

</xml_diff>

<commit_message>
Version 1.0.3 - Update Readme.docx
</commit_message>
<xml_diff>
--- a/docs/Readme.docx
+++ b/docs/Readme.docx
@@ -212,15 +212,27 @@
         </w:rPr>
         <w:t>+</w:t>
       </w:r>
-      <w:r>
-        <w:rPr>
-          <w:rFonts w:ascii="Courier New" w:hAnsi="Courier New" w:cs="Courier New"/>
-          <w:b/>
-          <w:bCs/>
-          <w:sz w:val="16"/>
-          <w:szCs w:val="16"/>
-        </w:rPr>
-        <w:t>98)-(108)-(7461)</w:t>
+      <w:proofErr w:type="gramStart"/>
+      <w:r>
+        <w:rPr>
+          <w:rFonts w:ascii="Courier New" w:hAnsi="Courier New" w:cs="Courier New"/>
+          <w:b/>
+          <w:bCs/>
+          <w:sz w:val="16"/>
+          <w:szCs w:val="16"/>
+        </w:rPr>
+        <w:t>98)-(</w:t>
+      </w:r>
+      <w:proofErr w:type="gramEnd"/>
+      <w:r>
+        <w:rPr>
+          <w:rFonts w:ascii="Courier New" w:hAnsi="Courier New" w:cs="Courier New"/>
+          <w:b/>
+          <w:bCs/>
+          <w:sz w:val="16"/>
+          <w:szCs w:val="16"/>
+        </w:rPr>
+        <w:t>108)-(7461)</w:t>
       </w:r>
     </w:p>
     <w:p>
@@ -2296,8 +2308,17 @@
           <w:szCs w:val="16"/>
         </w:rPr>
         <w:tab/>
+      </w:r>
+      <w:proofErr w:type="gramStart"/>
+      <w:r>
+        <w:rPr>
+          <w:rFonts w:ascii="Courier New" w:hAnsi="Courier New" w:cs="Courier New"/>
+          <w:sz w:val="16"/>
+          <w:szCs w:val="16"/>
+        </w:rPr>
         <w:t>Dtat.Windows.Forms</w:t>
       </w:r>
+      <w:proofErr w:type="gramEnd"/>
     </w:p>
     <w:p>
       <w:pPr>
@@ -2562,7 +2583,29 @@
           <w:sz w:val="16"/>
           <w:szCs w:val="16"/>
         </w:rPr>
-        <w:t>{Class Library} [[Dtat.Windows.Forms]]</w:t>
+        <w:t>{Class Library} [[</w:t>
+      </w:r>
+      <w:proofErr w:type="gramStart"/>
+      <w:r>
+        <w:rPr>
+          <w:rFonts w:ascii="Courier New" w:hAnsi="Courier New" w:cs="Courier New"/>
+          <w:b/>
+          <w:bCs/>
+          <w:sz w:val="16"/>
+          <w:szCs w:val="16"/>
+        </w:rPr>
+        <w:t>Dtat.Windows.Forms</w:t>
+      </w:r>
+      <w:proofErr w:type="gramEnd"/>
+      <w:r>
+        <w:rPr>
+          <w:rFonts w:ascii="Courier New" w:hAnsi="Courier New" w:cs="Courier New"/>
+          <w:b/>
+          <w:bCs/>
+          <w:sz w:val="16"/>
+          <w:szCs w:val="16"/>
+        </w:rPr>
+        <w:t>]]</w:t>
       </w:r>
     </w:p>
     <w:p>
@@ -3252,7 +3295,30 @@
           <w:szCs w:val="12"/>
         </w:rPr>
         <w:tab/>
-        <w:t>&lt;!--&lt;ImplicitUsings&gt;enable&lt;/ImplicitUsings&gt;--&gt;</w:t>
+      </w:r>
+      <w:proofErr w:type="gramStart"/>
+      <w:r>
+        <w:rPr>
+          <w:rFonts w:ascii="Courier New" w:hAnsi="Courier New" w:cs="Courier New"/>
+          <w:b/>
+          <w:bCs/>
+          <w:color w:val="2E74B5" w:themeColor="accent5" w:themeShade="BF"/>
+          <w:sz w:val="12"/>
+          <w:szCs w:val="12"/>
+        </w:rPr>
+        <w:t>&lt;!--</w:t>
+      </w:r>
+      <w:proofErr w:type="gramEnd"/>
+      <w:r>
+        <w:rPr>
+          <w:rFonts w:ascii="Courier New" w:hAnsi="Courier New" w:cs="Courier New"/>
+          <w:b/>
+          <w:bCs/>
+          <w:color w:val="2E74B5" w:themeColor="accent5" w:themeShade="BF"/>
+          <w:sz w:val="12"/>
+          <w:szCs w:val="12"/>
+        </w:rPr>
+        <w:t>&lt;ImplicitUsings&gt;enable&lt;/ImplicitUsings&gt;--&gt;</w:t>
       </w:r>
     </w:p>
     <w:p>
@@ -3803,7 +3869,30 @@
           <w:szCs w:val="12"/>
         </w:rPr>
         <w:tab/>
-        <w:t>&lt;!--&lt;ImplicitUsings&gt;enable&lt;/ImplicitUsings&gt;--&gt;</w:t>
+      </w:r>
+      <w:proofErr w:type="gramStart"/>
+      <w:r>
+        <w:rPr>
+          <w:rFonts w:ascii="Courier New" w:hAnsi="Courier New" w:cs="Courier New"/>
+          <w:b/>
+          <w:bCs/>
+          <w:color w:val="2E74B5" w:themeColor="accent5" w:themeShade="BF"/>
+          <w:sz w:val="12"/>
+          <w:szCs w:val="12"/>
+        </w:rPr>
+        <w:t>&lt;!--</w:t>
+      </w:r>
+      <w:proofErr w:type="gramEnd"/>
+      <w:r>
+        <w:rPr>
+          <w:rFonts w:ascii="Courier New" w:hAnsi="Courier New" w:cs="Courier New"/>
+          <w:b/>
+          <w:bCs/>
+          <w:color w:val="2E74B5" w:themeColor="accent5" w:themeShade="BF"/>
+          <w:sz w:val="12"/>
+          <w:szCs w:val="12"/>
+        </w:rPr>
+        <w:t>&lt;ImplicitUsings&gt;enable&lt;/ImplicitUsings&gt;--&gt;</w:t>
       </w:r>
     </w:p>
     <w:p>
@@ -4220,7 +4309,30 @@
           <w:szCs w:val="12"/>
         </w:rPr>
         <w:tab/>
-        <w:t>&lt;!--&lt;ImplicitUsings&gt;enable&lt;/ImplicitUsings&gt;--&gt;</w:t>
+      </w:r>
+      <w:proofErr w:type="gramStart"/>
+      <w:r>
+        <w:rPr>
+          <w:rFonts w:ascii="Courier New" w:hAnsi="Courier New" w:cs="Courier New"/>
+          <w:b/>
+          <w:bCs/>
+          <w:color w:val="2E74B5" w:themeColor="accent5" w:themeShade="BF"/>
+          <w:sz w:val="12"/>
+          <w:szCs w:val="12"/>
+        </w:rPr>
+        <w:t>&lt;!--</w:t>
+      </w:r>
+      <w:proofErr w:type="gramEnd"/>
+      <w:r>
+        <w:rPr>
+          <w:rFonts w:ascii="Courier New" w:hAnsi="Courier New" w:cs="Courier New"/>
+          <w:b/>
+          <w:bCs/>
+          <w:color w:val="2E74B5" w:themeColor="accent5" w:themeShade="BF"/>
+          <w:sz w:val="12"/>
+          <w:szCs w:val="12"/>
+        </w:rPr>
+        <w:t>&lt;ImplicitUsings&gt;enable&lt;/ImplicitUsings&gt;--&gt;</w:t>
       </w:r>
     </w:p>
     <w:p>
@@ -4330,7 +4442,25 @@
           <w:szCs w:val="16"/>
         </w:rPr>
         <w:lastRenderedPageBreak/>
-        <w:t>[[Dtat.Windows.Forms]]</w:t>
+        <w:t>[[</w:t>
+      </w:r>
+      <w:proofErr w:type="gramStart"/>
+      <w:r>
+        <w:rPr>
+          <w:rFonts w:ascii="Courier New" w:hAnsi="Courier New" w:cs="Courier New"/>
+          <w:sz w:val="16"/>
+          <w:szCs w:val="16"/>
+        </w:rPr>
+        <w:t>Dtat.Windows.Forms</w:t>
+      </w:r>
+      <w:proofErr w:type="gramEnd"/>
+      <w:r>
+        <w:rPr>
+          <w:rFonts w:ascii="Courier New" w:hAnsi="Courier New" w:cs="Courier New"/>
+          <w:sz w:val="16"/>
+          <w:szCs w:val="16"/>
+        </w:rPr>
+        <w:t>]]</w:t>
       </w:r>
     </w:p>
     <w:p>
@@ -4501,7 +4631,30 @@
           <w:szCs w:val="12"/>
         </w:rPr>
         <w:tab/>
-        <w:t>&lt;!--&lt;ImplicitUsings&gt;enable&lt;/ImplicitUsings&gt;--&gt;</w:t>
+      </w:r>
+      <w:proofErr w:type="gramStart"/>
+      <w:r>
+        <w:rPr>
+          <w:rFonts w:ascii="Courier New" w:hAnsi="Courier New" w:cs="Courier New"/>
+          <w:b/>
+          <w:bCs/>
+          <w:color w:val="2E74B5" w:themeColor="accent5" w:themeShade="BF"/>
+          <w:sz w:val="12"/>
+          <w:szCs w:val="12"/>
+        </w:rPr>
+        <w:t>&lt;!--</w:t>
+      </w:r>
+      <w:proofErr w:type="gramEnd"/>
+      <w:r>
+        <w:rPr>
+          <w:rFonts w:ascii="Courier New" w:hAnsi="Courier New" w:cs="Courier New"/>
+          <w:b/>
+          <w:bCs/>
+          <w:color w:val="2E74B5" w:themeColor="accent5" w:themeShade="BF"/>
+          <w:sz w:val="12"/>
+          <w:szCs w:val="12"/>
+        </w:rPr>
+        <w:t>&lt;ImplicitUsings&gt;enable&lt;/ImplicitUsings&gt;--&gt;</w:t>
       </w:r>
     </w:p>
     <w:p>
@@ -4954,7 +5107,30 @@
           <w:szCs w:val="12"/>
         </w:rPr>
         <w:tab/>
-        <w:t>&lt;!--&lt;ImplicitUsings&gt;enable&lt;/ImplicitUsings&gt;--&gt;</w:t>
+      </w:r>
+      <w:proofErr w:type="gramStart"/>
+      <w:r>
+        <w:rPr>
+          <w:rFonts w:ascii="Courier New" w:hAnsi="Courier New" w:cs="Courier New"/>
+          <w:b/>
+          <w:bCs/>
+          <w:color w:val="2E74B5" w:themeColor="accent5" w:themeShade="BF"/>
+          <w:sz w:val="12"/>
+          <w:szCs w:val="12"/>
+        </w:rPr>
+        <w:t>&lt;!--</w:t>
+      </w:r>
+      <w:proofErr w:type="gramEnd"/>
+      <w:r>
+        <w:rPr>
+          <w:rFonts w:ascii="Courier New" w:hAnsi="Courier New" w:cs="Courier New"/>
+          <w:b/>
+          <w:bCs/>
+          <w:color w:val="2E74B5" w:themeColor="accent5" w:themeShade="BF"/>
+          <w:sz w:val="12"/>
+          <w:szCs w:val="12"/>
+        </w:rPr>
+        <w:t>&lt;ImplicitUsings&gt;enable&lt;/ImplicitUsings&gt;--&gt;</w:t>
       </w:r>
     </w:p>
     <w:p>
@@ -5154,7 +5330,31 @@
           <w:szCs w:val="12"/>
         </w:rPr>
         <w:tab/>
-        <w:t>&lt;PackageReference Include="Microsoft.EntityFrameworkCore.SqlServer" Version="8.0.3" /&gt;</w:t>
+        <w:t>&lt;PackageReference Include="</w:t>
+      </w:r>
+      <w:proofErr w:type="gramStart"/>
+      <w:r>
+        <w:rPr>
+          <w:rFonts w:ascii="Courier New" w:hAnsi="Courier New" w:cs="Courier New"/>
+          <w:b/>
+          <w:bCs/>
+          <w:color w:val="FF0000"/>
+          <w:sz w:val="12"/>
+          <w:szCs w:val="12"/>
+        </w:rPr>
+        <w:t>Microsoft.EntityFrameworkCore.SqlServer</w:t>
+      </w:r>
+      <w:proofErr w:type="gramEnd"/>
+      <w:r>
+        <w:rPr>
+          <w:rFonts w:ascii="Courier New" w:hAnsi="Courier New" w:cs="Courier New"/>
+          <w:b/>
+          <w:bCs/>
+          <w:color w:val="FF0000"/>
+          <w:sz w:val="12"/>
+          <w:szCs w:val="12"/>
+        </w:rPr>
+        <w:t>" Version="8.0.3" /&gt;</w:t>
       </w:r>
     </w:p>
     <w:p>
@@ -5411,7 +5611,30 @@
           <w:szCs w:val="12"/>
         </w:rPr>
         <w:tab/>
-        <w:t>&lt;!--&lt;ImplicitUsings&gt;enable&lt;/ImplicitUsings&gt;--&gt;</w:t>
+      </w:r>
+      <w:proofErr w:type="gramStart"/>
+      <w:r>
+        <w:rPr>
+          <w:rFonts w:ascii="Courier New" w:hAnsi="Courier New" w:cs="Courier New"/>
+          <w:b/>
+          <w:bCs/>
+          <w:color w:val="2E74B5" w:themeColor="accent5" w:themeShade="BF"/>
+          <w:sz w:val="12"/>
+          <w:szCs w:val="12"/>
+        </w:rPr>
+        <w:t>&lt;!--</w:t>
+      </w:r>
+      <w:proofErr w:type="gramEnd"/>
+      <w:r>
+        <w:rPr>
+          <w:rFonts w:ascii="Courier New" w:hAnsi="Courier New" w:cs="Courier New"/>
+          <w:b/>
+          <w:bCs/>
+          <w:color w:val="2E74B5" w:themeColor="accent5" w:themeShade="BF"/>
+          <w:sz w:val="12"/>
+          <w:szCs w:val="12"/>
+        </w:rPr>
+        <w:t>&lt;ImplicitUsings&gt;enable&lt;/ImplicitUsings&gt;--&gt;</w:t>
       </w:r>
     </w:p>
     <w:p>
@@ -5942,6 +6165,33 @@
         <w:bidi w:val="0"/>
         <w:rPr>
           <w:rFonts w:ascii="Courier New" w:hAnsi="Courier New" w:cs="Courier New"/>
+          <w:sz w:val="16"/>
+          <w:szCs w:val="16"/>
+        </w:rPr>
+      </w:pPr>
+      <w:r>
+        <w:rPr>
+          <w:rFonts w:ascii="Courier New" w:hAnsi="Courier New" w:cs="Courier New"/>
+          <w:sz w:val="16"/>
+          <w:szCs w:val="16"/>
+        </w:rPr>
+        <w:tab/>
+      </w:r>
+      <w:r>
+        <w:rPr>
+          <w:rFonts w:ascii="Courier New" w:hAnsi="Courier New" w:cs="Courier New"/>
+          <w:sz w:val="16"/>
+          <w:szCs w:val="16"/>
+        </w:rPr>
+        <w:tab/>
+        <w:t>Comment.cs</w:t>
+      </w:r>
+    </w:p>
+    <w:p>
+      <w:pPr>
+        <w:bidi w:val="0"/>
+        <w:rPr>
+          <w:rFonts w:ascii="Courier New" w:hAnsi="Courier New" w:cs="Courier New"/>
           <w:b/>
           <w:bCs/>
           <w:sz w:val="24"/>
@@ -6676,6 +6926,7 @@
           <w:sz w:val="16"/>
           <w:szCs w:val="16"/>
         </w:rPr>
+        <w:lastRenderedPageBreak/>
         <w:tab/>
         <w:t xml:space="preserve">[Base] </w:t>
       </w:r>
@@ -6754,7 +7005,6 @@
           <w:sz w:val="16"/>
           <w:szCs w:val="16"/>
         </w:rPr>
-        <w:lastRenderedPageBreak/>
         <w:tab/>
       </w:r>
       <w:r>
@@ -7466,6 +7716,7 @@
         <w:lastRenderedPageBreak/>
         <w:t>[[</w:t>
       </w:r>
+      <w:proofErr w:type="gramStart"/>
       <w:r>
         <w:rPr>
           <w:rFonts w:ascii="Courier New" w:hAnsi="Courier New" w:cs="Courier New"/>
@@ -7474,6 +7725,7 @@
         </w:rPr>
         <w:t>Dtat.Windows.Forms</w:t>
       </w:r>
+      <w:proofErr w:type="gramEnd"/>
       <w:r>
         <w:rPr>
           <w:rFonts w:ascii="Courier New" w:hAnsi="Courier New" w:cs="Courier New"/>
@@ -7719,6 +7971,84 @@
           <w:szCs w:val="16"/>
         </w:rPr>
         <w:tab/>
+        <w:t>Create Folder: [Users]</w:t>
+      </w:r>
+    </w:p>
+    <w:p>
+      <w:pPr>
+        <w:bidi w:val="0"/>
+        <w:rPr>
+          <w:rFonts w:ascii="Courier New" w:hAnsi="Courier New" w:cs="Courier New"/>
+          <w:sz w:val="16"/>
+          <w:szCs w:val="16"/>
+        </w:rPr>
+      </w:pPr>
+      <w:r>
+        <w:rPr>
+          <w:rFonts w:ascii="Courier New" w:hAnsi="Courier New" w:cs="Courier New"/>
+          <w:sz w:val="16"/>
+          <w:szCs w:val="16"/>
+        </w:rPr>
+        <w:tab/>
+      </w:r>
+      <w:r>
+        <w:rPr>
+          <w:rFonts w:ascii="Courier New" w:hAnsi="Courier New" w:cs="Courier New"/>
+          <w:sz w:val="16"/>
+          <w:szCs w:val="16"/>
+        </w:rPr>
+        <w:tab/>
+      </w:r>
+      <w:r>
+        <w:rPr>
+          <w:rFonts w:ascii="Courier New" w:hAnsi="Courier New" w:cs="Courier New"/>
+          <w:sz w:val="16"/>
+          <w:szCs w:val="16"/>
+        </w:rPr>
+        <w:tab/>
+        <w:t>In [Users] Folder:</w:t>
+      </w:r>
+    </w:p>
+    <w:p>
+      <w:pPr>
+        <w:bidi w:val="0"/>
+        <w:rPr>
+          <w:rFonts w:ascii="Courier New" w:hAnsi="Courier New" w:cs="Courier New"/>
+          <w:sz w:val="16"/>
+          <w:szCs w:val="16"/>
+        </w:rPr>
+      </w:pPr>
+      <w:r>
+        <w:rPr>
+          <w:rFonts w:ascii="Courier New" w:hAnsi="Courier New" w:cs="Courier New"/>
+          <w:sz w:val="16"/>
+          <w:szCs w:val="16"/>
+        </w:rPr>
+        <w:tab/>
+      </w:r>
+      <w:r>
+        <w:rPr>
+          <w:rFonts w:ascii="Courier New" w:hAnsi="Courier New" w:cs="Courier New"/>
+          <w:sz w:val="16"/>
+          <w:szCs w:val="16"/>
+        </w:rPr>
+        <w:tab/>
+      </w:r>
+      <w:r>
+        <w:rPr>
+          <w:rFonts w:ascii="Courier New" w:hAnsi="Courier New" w:cs="Courier New"/>
+          <w:sz w:val="16"/>
+          <w:szCs w:val="16"/>
+        </w:rPr>
+        <w:tab/>
+      </w:r>
+      <w:r>
+        <w:rPr>
+          <w:rFonts w:ascii="Courier New" w:hAnsi="Courier New" w:cs="Courier New"/>
+          <w:sz w:val="16"/>
+          <w:szCs w:val="16"/>
+        </w:rPr>
+        <w:tab/>
         <w:t>Create File: UserConfiguration.cs</w:t>
       </w:r>
       <w:r>
@@ -7741,7 +8071,7 @@
     <w:p>
       <w:pPr>
         <w:bidi w:val="0"/>
-        <w:ind w:left="2160" w:firstLine="720"/>
+        <w:ind w:left="2880" w:firstLine="720"/>
         <w:rPr>
           <w:rFonts w:ascii="Courier New" w:hAnsi="Courier New" w:cs="Courier New"/>
           <w:b/>
@@ -7766,7 +8096,7 @@
     <w:p>
       <w:pPr>
         <w:bidi w:val="0"/>
-        <w:ind w:left="2160" w:firstLine="720"/>
+        <w:ind w:left="2880" w:firstLine="720"/>
         <w:rPr>
           <w:rFonts w:ascii="Courier New" w:hAnsi="Courier New" w:cs="Courier New"/>
           <w:sz w:val="16"/>
@@ -7784,6 +8114,7 @@
         </w:rPr>
         <w:t xml:space="preserve">Using </w:t>
       </w:r>
+      <w:proofErr w:type="gramStart"/>
       <w:r>
         <w:rPr>
           <w:rFonts w:ascii="Courier New" w:hAnsi="Courier New" w:cs="Courier New"/>
@@ -7795,6 +8126,7 @@
         </w:rPr>
         <w:t>HasData(</w:t>
       </w:r>
+      <w:proofErr w:type="gramEnd"/>
       <w:r>
         <w:rPr>
           <w:rFonts w:ascii="Courier New" w:hAnsi="Courier New" w:cs="Courier New"/>
@@ -8128,7 +8460,25 @@
           <w:szCs w:val="16"/>
         </w:rPr>
         <w:tab/>
-        <w:t>Make MainForm_Load() function async and write below code:</w:t>
+        <w:t>Make MainForm_</w:t>
+      </w:r>
+      <w:proofErr w:type="gramStart"/>
+      <w:r>
+        <w:rPr>
+          <w:rFonts w:ascii="Courier New" w:hAnsi="Courier New" w:cs="Courier New"/>
+          <w:sz w:val="16"/>
+          <w:szCs w:val="16"/>
+        </w:rPr>
+        <w:t>Load(</w:t>
+      </w:r>
+      <w:proofErr w:type="gramEnd"/>
+      <w:r>
+        <w:rPr>
+          <w:rFonts w:ascii="Courier New" w:hAnsi="Courier New" w:cs="Courier New"/>
+          <w:sz w:val="16"/>
+          <w:szCs w:val="16"/>
+        </w:rPr>
+        <w:t>) function async and write below code:</w:t>
       </w:r>
     </w:p>
     <w:p>
@@ -8202,7 +8552,31 @@
           <w:szCs w:val="16"/>
         </w:rPr>
         <w:tab/>
-        <w:t>using var applicationDbContext = new ApplicationDbContext();</w:t>
+        <w:t xml:space="preserve">using var applicationDbContext = new </w:t>
+      </w:r>
+      <w:proofErr w:type="gramStart"/>
+      <w:r>
+        <w:rPr>
+          <w:rFonts w:ascii="Courier New" w:hAnsi="Courier New" w:cs="Courier New"/>
+          <w:b/>
+          <w:bCs/>
+          <w:color w:val="2E74B5" w:themeColor="accent5" w:themeShade="BF"/>
+          <w:sz w:val="16"/>
+          <w:szCs w:val="16"/>
+        </w:rPr>
+        <w:t>ApplicationDbContext(</w:t>
+      </w:r>
+      <w:proofErr w:type="gramEnd"/>
+      <w:r>
+        <w:rPr>
+          <w:rFonts w:ascii="Courier New" w:hAnsi="Courier New" w:cs="Courier New"/>
+          <w:b/>
+          <w:bCs/>
+          <w:color w:val="2E74B5" w:themeColor="accent5" w:themeShade="BF"/>
+          <w:sz w:val="16"/>
+          <w:szCs w:val="16"/>
+        </w:rPr>
+        <w:t>);</w:t>
       </w:r>
     </w:p>
     <w:p>
@@ -8299,7 +8673,30 @@
           <w:szCs w:val="16"/>
         </w:rPr>
         <w:tab/>
-        <w:t>applicationDbContext.Users.AnyAsync();</w:t>
+      </w:r>
+      <w:proofErr w:type="gramStart"/>
+      <w:r>
+        <w:rPr>
+          <w:rFonts w:ascii="Courier New" w:hAnsi="Courier New" w:cs="Courier New"/>
+          <w:b/>
+          <w:bCs/>
+          <w:color w:val="2E74B5" w:themeColor="accent5" w:themeShade="BF"/>
+          <w:sz w:val="16"/>
+          <w:szCs w:val="16"/>
+        </w:rPr>
+        <w:t>applicationDbContext.Users.AnyAsync</w:t>
+      </w:r>
+      <w:proofErr w:type="gramEnd"/>
+      <w:r>
+        <w:rPr>
+          <w:rFonts w:ascii="Courier New" w:hAnsi="Courier New" w:cs="Courier New"/>
+          <w:b/>
+          <w:bCs/>
+          <w:color w:val="2E74B5" w:themeColor="accent5" w:themeShade="BF"/>
+          <w:sz w:val="16"/>
+          <w:szCs w:val="16"/>
+        </w:rPr>
+        <w:t>();</w:t>
       </w:r>
     </w:p>
     <w:p>
@@ -8444,7 +8841,31 @@
           <w:szCs w:val="16"/>
         </w:rPr>
         <w:tab/>
-        <w:t>(message: "Everything is all right!");</w:t>
+        <w:t>(</w:t>
+      </w:r>
+      <w:proofErr w:type="gramStart"/>
+      <w:r>
+        <w:rPr>
+          <w:rFonts w:ascii="Courier New" w:hAnsi="Courier New" w:cs="Courier New"/>
+          <w:b/>
+          <w:bCs/>
+          <w:color w:val="2E74B5" w:themeColor="accent5" w:themeShade="BF"/>
+          <w:sz w:val="16"/>
+          <w:szCs w:val="16"/>
+        </w:rPr>
+        <w:t>message</w:t>
+      </w:r>
+      <w:proofErr w:type="gramEnd"/>
+      <w:r>
+        <w:rPr>
+          <w:rFonts w:ascii="Courier New" w:hAnsi="Courier New" w:cs="Courier New"/>
+          <w:b/>
+          <w:bCs/>
+          <w:color w:val="2E74B5" w:themeColor="accent5" w:themeShade="BF"/>
+          <w:sz w:val="16"/>
+          <w:szCs w:val="16"/>
+        </w:rPr>
+        <w:t>: "Everything is all right!");</w:t>
       </w:r>
     </w:p>
     <w:p>
@@ -8604,7 +9025,31 @@
           <w:szCs w:val="16"/>
         </w:rPr>
         <w:tab/>
-        <w:t>(message: "Something wrong!");</w:t>
+        <w:t>(</w:t>
+      </w:r>
+      <w:proofErr w:type="gramStart"/>
+      <w:r>
+        <w:rPr>
+          <w:rFonts w:ascii="Courier New" w:hAnsi="Courier New" w:cs="Courier New"/>
+          <w:b/>
+          <w:bCs/>
+          <w:color w:val="2E74B5" w:themeColor="accent5" w:themeShade="BF"/>
+          <w:sz w:val="16"/>
+          <w:szCs w:val="16"/>
+        </w:rPr>
+        <w:t>message</w:t>
+      </w:r>
+      <w:proofErr w:type="gramEnd"/>
+      <w:r>
+        <w:rPr>
+          <w:rFonts w:ascii="Courier New" w:hAnsi="Courier New" w:cs="Courier New"/>
+          <w:b/>
+          <w:bCs/>
+          <w:color w:val="2E74B5" w:themeColor="accent5" w:themeShade="BF"/>
+          <w:sz w:val="16"/>
+          <w:szCs w:val="16"/>
+        </w:rPr>
+        <w:t>: "Something wrong!");</w:t>
       </w:r>
     </w:p>
     <w:p>
@@ -8729,7 +9174,31 @@
           <w:szCs w:val="16"/>
         </w:rPr>
         <w:tab/>
-        <w:t>MessageBox.ShowError(message: ex.Message);</w:t>
+        <w:t xml:space="preserve">MessageBox.ShowError(message: </w:t>
+      </w:r>
+      <w:proofErr w:type="gramStart"/>
+      <w:r>
+        <w:rPr>
+          <w:rFonts w:ascii="Courier New" w:hAnsi="Courier New" w:cs="Courier New"/>
+          <w:b/>
+          <w:bCs/>
+          <w:color w:val="2E74B5" w:themeColor="accent5" w:themeShade="BF"/>
+          <w:sz w:val="16"/>
+          <w:szCs w:val="16"/>
+        </w:rPr>
+        <w:t>ex.Message</w:t>
+      </w:r>
+      <w:proofErr w:type="gramEnd"/>
+      <w:r>
+        <w:rPr>
+          <w:rFonts w:ascii="Courier New" w:hAnsi="Courier New" w:cs="Courier New"/>
+          <w:b/>
+          <w:bCs/>
+          <w:color w:val="2E74B5" w:themeColor="accent5" w:themeShade="BF"/>
+          <w:sz w:val="16"/>
+          <w:szCs w:val="16"/>
+        </w:rPr>
+        <w:t>);</w:t>
       </w:r>
     </w:p>
     <w:p>

</xml_diff>